<commit_message>
Updated writeup with more diagrams and some better picutures
</commit_message>
<xml_diff>
--- a/Final_Writeup.docx
+++ b/Final_Writeup.docx
@@ -2,34 +2,6 @@
 <file path=word/document.xml><?xml version="1.0" encoding="utf-8"?>
 <w:document xmlns:wpc="http://schemas.microsoft.com/office/word/2010/wordprocessingCanvas" xmlns:mo="http://schemas.microsoft.com/office/mac/office/2008/main" xmlns:mc="http://schemas.openxmlformats.org/markup-compatibility/2006" xmlns:mv="urn:schemas-microsoft-com:mac:vml" xmlns:o="urn:schemas-microsoft-com:office:office" xmlns:r="http://schemas.openxmlformats.org/officeDocument/2006/relationships" xmlns:m="http://schemas.openxmlformats.org/officeDocument/2006/math" xmlns:v="urn:schemas-microsoft-com:vml" xmlns:wp14="http://schemas.microsoft.com/office/word/2010/wordprocessingDrawing" xmlns:wp="http://schemas.openxmlformats.org/drawingml/2006/wordprocessingDrawing" xmlns:w10="urn:schemas-microsoft-com:office:word" xmlns:w="http://schemas.openxmlformats.org/wordprocessingml/2006/main" xmlns:w14="http://schemas.microsoft.com/office/word/2010/wordml" xmlns:wpg="http://schemas.microsoft.com/office/word/2010/wordprocessingGroup" xmlns:wpi="http://schemas.microsoft.com/office/word/2010/wordprocessingInk" xmlns:wne="http://schemas.microsoft.com/office/word/2006/wordml" xmlns:wps="http://schemas.microsoft.com/office/word/2010/wordprocessingShape" mc:Ignorable="w14 wp14">
   <w:body>
-    <w:p>
-      <w:r>
-        <w:t>&gt; Craig, Greg, Austin:</w:t>
-      </w:r>
-    </w:p>
-    <w:p>
-      <w:r>
-        <w:t>&gt;</w:t>
-      </w:r>
-    </w:p>
-    <w:p>
-      <w:r>
-        <w:t xml:space="preserve">&gt; You should consider this a project, so in your final report please format it using Word, </w:t>
-      </w:r>
-      <w:proofErr w:type="spellStart"/>
-      <w:r>
-        <w:t>LaTeX</w:t>
-      </w:r>
-      <w:proofErr w:type="spellEnd"/>
-      <w:r>
-        <w:t>, etc.</w:t>
-      </w:r>
-    </w:p>
-    <w:p>
-      <w:r>
-        <w:t>&gt; My comments below are shown with &gt; [comment].</w:t>
-      </w:r>
-    </w:p>
     <w:p/>
     <w:p>
       <w:pPr>
@@ -47,157 +19,379 @@
         <w:t>By Greg Flynn, Craig Lombardo and Austin Wiles</w:t>
       </w:r>
     </w:p>
-    <w:p/>
+    <w:p>
+      <w:pPr>
+        <w:pStyle w:val="Heading1"/>
+      </w:pPr>
+      <w:r>
+        <w:t>I</w:t>
+      </w:r>
+      <w:r>
+        <w:t>ntroduction</w:t>
+      </w:r>
+    </w:p>
+    <w:p/>
+    <w:p>
+      <w:r>
+        <w:t>&gt; You should have a short segment that introduces microcontrollers and robots and why they are a useful thing to</w:t>
+      </w:r>
+    </w:p>
+    <w:p>
+      <w:r>
+        <w:t>&gt; study.</w:t>
+      </w:r>
+    </w:p>
+    <w:p>
+      <w:r>
+        <w:t xml:space="preserve">Microcontrollers are small </w:t>
+      </w:r>
+    </w:p>
+    <w:p>
+      <w:pPr>
+        <w:pStyle w:val="Heading1"/>
+      </w:pPr>
+      <w:r>
+        <w:t>Purpose of lab</w:t>
+      </w:r>
+    </w:p>
+    <w:p>
+      <w:r>
+        <w:t>The lab taught us how to program arduino based software using C, a language none of us were very familiar with.  Also we learnt the concepts of PWM and how to use it to control a servo with precision.</w:t>
+      </w:r>
+      <w:r>
+        <w:t xml:space="preserve">  Another aspect of the lab that taught us a lot was the trigonometry for </w:t>
+      </w:r>
+      <w:r>
+        <w:t>calculating all of the angles.</w:t>
+      </w:r>
+    </w:p>
+    <w:p>
+      <w:pPr>
+        <w:pStyle w:val="Heading1"/>
+      </w:pPr>
+      <w:r>
+        <w:t>Requirements</w:t>
+      </w:r>
+    </w:p>
+    <w:p>
+      <w:r>
+        <w:t xml:space="preserve"> The </w:t>
+      </w:r>
+      <w:r>
+        <w:t>requirements</w:t>
+      </w:r>
+      <w:r>
+        <w:t xml:space="preserve"> of this lab was to control 5 servos to work together in order to navigate around and move blocks. The goal of this lab was to pick up 4 blocks from pre-specified positions and to stack them all at a single location. The purpose, or takeaway from this project, was to learn how to actively control multiple changing components at once to complete a task.  This robot is a small scale version of robots that work on assembly plants helping to manufacture new products.  In this document we will discuss how we implemented the autonomous movement of the arm and tested it safely.</w:t>
+      </w:r>
+    </w:p>
+    <w:p>
+      <w:pPr>
+        <w:pStyle w:val="Heading1"/>
+      </w:pPr>
+      <w:r>
+        <w:t>High-level Design</w:t>
+      </w:r>
+    </w:p>
+    <w:p>
+      <w:r>
+        <w:t xml:space="preserve">The first thing we did was establish our final objective; we wanted to be able to give the robot arm any x, y, z and claw state values and have the robot do that.  </w:t>
+      </w:r>
+      <w:r>
+        <w:t>The robot arm was programmed so we would provide four values, the x,y and z positions as well as the state of the grip.  The arm would then convert these values into certain angles for the servos.  We used trigonometry to calculate all of the required servo angles.  We chose to fix the wrist angle relative to the horizon since we had to fix an angle to get a unique solution.</w:t>
+      </w:r>
+    </w:p>
+    <w:p>
+      <w:pPr>
+        <w:pStyle w:val="Heading1"/>
+      </w:pPr>
+      <w:r>
+        <w:t>Detailed Design</w:t>
+      </w:r>
+    </w:p>
+    <w:p/>
+    <w:p>
+      <w:pPr>
+        <w:pStyle w:val="Heading2"/>
+      </w:pPr>
+      <w:r>
+        <w:lastRenderedPageBreak/>
+        <w:t>Auto level function</w:t>
+      </w:r>
+    </w:p>
+    <w:p>
+      <w:r>
+        <w:t xml:space="preserve">To provide one unique solution we had to fix an angle on the robot arm.  The most logical angle to fix was the robot wrist angle.  Instead of keeping the angle fixed </w:t>
+      </w:r>
+      <w:r>
+        <w:t>relative</w:t>
+      </w:r>
+      <w:r>
+        <w:t xml:space="preserve"> to the previous arm section we kept it flat to the horizon.</w:t>
+      </w:r>
+    </w:p>
+    <w:p/>
+    <w:p>
+      <w:pPr>
+        <w:pStyle w:val="Heading2"/>
+      </w:pPr>
+      <w:r>
+        <w:t>Smoothing function</w:t>
+      </w:r>
+    </w:p>
     <w:p>
       <w:bookmarkStart w:id="0" w:name="_GoBack"/>
       <w:bookmarkEnd w:id="0"/>
     </w:p>
     <w:p>
-      <w:r>
-        <w:t>Introduction</w:t>
-      </w:r>
-    </w:p>
-    <w:p/>
-    <w:p>
-      <w:r>
-        <w:t>&gt; You should have a short segment that introduces microcontrollers and robots and why they are a useful thing to</w:t>
-      </w:r>
-    </w:p>
-    <w:p>
-      <w:r>
-        <w:t>&gt; study.</w:t>
-      </w:r>
-    </w:p>
-    <w:p/>
-    <w:p>
-      <w:r>
-        <w:t>Purpose of lab: The purpose of this lab was to control 5 servos to work together in order to navigate around and move blocks. The goal of this lab was to pick up 4 blocks from pre-specified positions and to stack them all at a single location. The purpose, or takeaway from this project, was to learn how to actively control multiple changing components at once to complete a task.  This robot is a small scale version of robots that work on assembly plants helping to manufacture new products.  In this document we will discuss how we implemented the autonomous movement of the arm and tested it safely.</w:t>
-      </w:r>
-    </w:p>
-    <w:p/>
-    <w:p>
-      <w:r>
-        <w:t>&gt; Most of the "purpose" you describe above also includes the "requirements" of the project.  Please clearly</w:t>
-      </w:r>
-    </w:p>
-    <w:p>
-      <w:r>
-        <w:t>&gt; make a distinction between these.</w:t>
-      </w:r>
-    </w:p>
-    <w:p>
-      <w:r>
-        <w:t>&gt; The purpose of the project was to become familiar with using servos and PWM signaling to control a robot and to gain</w:t>
-      </w:r>
-    </w:p>
-    <w:p>
-      <w:r>
-        <w:t>&gt; experience with programming microcontrollers.  The requirements were mostly what you describe above.</w:t>
-      </w:r>
-    </w:p>
-    <w:p/>
-    <w:p>
-      <w:r>
-        <w:t>High-level Design</w:t>
-      </w:r>
-    </w:p>
-    <w:p>
-      <w:r>
-        <w:t xml:space="preserve">The robot arm was programmed so we would provide four values, the </w:t>
-      </w:r>
-      <w:proofErr w:type="spellStart"/>
-      <w:r>
-        <w:t>x,y</w:t>
-      </w:r>
-      <w:proofErr w:type="spellEnd"/>
-      <w:r>
-        <w:t xml:space="preserve"> and z positions as well as the state of the grip.  The arm would then convert these values into certain angles for the servos.  We used trigonometry to calculate all of the required servo angles.  We chose to fix the wrist angle relative to the horizon since we had to fix an angle to get a unique solution.</w:t>
-      </w:r>
-    </w:p>
-    <w:p/>
-    <w:p>
-      <w:r>
-        <w:t>Detailed Design</w:t>
-      </w:r>
-    </w:p>
-    <w:p/>
-    <w:p>
-      <w:r>
-        <w:t>Auto level function</w:t>
-      </w:r>
-    </w:p>
-    <w:p>
-      <w:r>
-        <w:t xml:space="preserve">To provide one unique solution we had to fix an angle on the robot arm.  The most logical angle to fix was the robot wrist angle.  Instead of keeping the angle fixed </w:t>
-      </w:r>
-      <w:proofErr w:type="spellStart"/>
-      <w:r>
-        <w:t>relitive</w:t>
-      </w:r>
-      <w:proofErr w:type="spellEnd"/>
-      <w:r>
-        <w:t xml:space="preserve"> to the previous arm section we kept it flat to the horizon.</w:t>
-      </w:r>
-    </w:p>
-    <w:p/>
-    <w:p>
-      <w:r>
-        <w:t>Mathematics</w:t>
-      </w:r>
-    </w:p>
-    <w:p>
-      <w:r>
-        <w:t xml:space="preserve">We used trigonometry to find the shoulder and elbow angles.  (0,0,0) is located at the base of the robot.  First we calculated the radial distance with the </w:t>
-      </w:r>
-      <w:proofErr w:type="spellStart"/>
-      <w:r>
-        <w:t>pythagorean</w:t>
-      </w:r>
-      <w:proofErr w:type="spellEnd"/>
-      <w:r>
-        <w:t xml:space="preserve"> theorem on the x and y components.  Then we did found the </w:t>
-      </w:r>
-      <w:proofErr w:type="spellStart"/>
-      <w:r>
-        <w:t>arctan</w:t>
-      </w:r>
-      <w:proofErr w:type="spellEnd"/>
-      <w:r>
-        <w:t xml:space="preserve"> of the x and y to get the base angle.  Then we split the shoulder angle into two parts, one part was from the </w:t>
-      </w:r>
-      <w:proofErr w:type="spellStart"/>
-      <w:r>
-        <w:t>arctan</w:t>
-      </w:r>
-      <w:proofErr w:type="spellEnd"/>
-      <w:r>
-        <w:t xml:space="preserve"> of the radial distance and the height above or beneath the </w:t>
-      </w:r>
-      <w:proofErr w:type="spellStart"/>
-      <w:r>
-        <w:t>xy</w:t>
-      </w:r>
-      <w:proofErr w:type="spellEnd"/>
-      <w:r>
-        <w:t xml:space="preserve"> plane.  After that we calculated the change in radial distance and height due to the wrist angle.  We subtracted this off of the total radial distance and height.  This gave us the position that the wrist needed to be placed at.  After that we calculated the </w:t>
-      </w:r>
-      <w:proofErr w:type="spellStart"/>
-      <w:r>
-        <w:t>hypotoneouse</w:t>
-      </w:r>
-      <w:proofErr w:type="spellEnd"/>
-      <w:r>
-        <w:t xml:space="preserve"> of the triangle formed by the corrected radial distance and the corrected height.  By using laws of cosines on the triangle the elbow angle could be calculated easily.  After that the laws of </w:t>
-      </w:r>
-      <w:proofErr w:type="spellStart"/>
-      <w:r>
-        <w:t>sines</w:t>
-      </w:r>
-      <w:proofErr w:type="spellEnd"/>
-      <w:r>
-        <w:t xml:space="preserve"> could be applied to find the second half of the shoulder angle.  All angles have been solved for.</w:t>
-      </w:r>
-    </w:p>
+      <w:pPr>
+        <w:pStyle w:val="Heading2"/>
+      </w:pPr>
+      <w:r>
+        <w:t>Algorithm for motion</w:t>
+      </w:r>
+    </w:p>
+    <w:p>
+      <w:r>
+        <w:t>We used trigonometry to find the shoulder and elbow angles.  (0,0,0) is located at the base of the robot.  First we calculated the radial distance with the pythagorean theorem on the x and y components.</w:t>
+      </w:r>
+    </w:p>
+    <w:p>
+      <m:oMathPara>
+        <m:oMath>
+          <m:r>
+            <m:rPr>
+              <m:sty m:val="p"/>
+            </m:rPr>
+            <w:rPr>
+              <w:rFonts w:ascii="Cambria Math" w:hAnsi="Cambria Math"/>
+            </w:rPr>
+            <m:t xml:space="preserve">radial distance = </m:t>
+          </m:r>
+          <m:rad>
+            <m:radPr>
+              <m:degHide m:val="1"/>
+              <m:ctrlPr>
+                <w:rPr>
+                  <w:rFonts w:ascii="Cambria Math" w:hAnsi="Cambria Math"/>
+                </w:rPr>
+              </m:ctrlPr>
+            </m:radPr>
+            <m:deg/>
+            <m:e>
+              <m:sSup>
+                <m:sSupPr>
+                  <m:ctrlPr>
+                    <w:rPr>
+                      <w:rFonts w:ascii="Cambria Math" w:hAnsi="Cambria Math"/>
+                    </w:rPr>
+                  </m:ctrlPr>
+                </m:sSupPr>
+                <m:e>
+                  <m:r>
+                    <w:rPr>
+                      <w:rFonts w:ascii="Cambria Math" w:hAnsi="Cambria Math"/>
+                    </w:rPr>
+                    <m:t>x</m:t>
+                  </m:r>
+                </m:e>
+                <m:sup>
+                  <m:r>
+                    <w:rPr>
+                      <w:rFonts w:ascii="Cambria Math" w:hAnsi="Cambria Math"/>
+                    </w:rPr>
+                    <m:t>2</m:t>
+                  </m:r>
+                </m:sup>
+              </m:sSup>
+              <m:r>
+                <w:rPr>
+                  <w:rFonts w:ascii="Cambria Math" w:hAnsi="Cambria Math"/>
+                </w:rPr>
+                <m:t>+</m:t>
+              </m:r>
+              <m:sSup>
+                <m:sSupPr>
+                  <m:ctrlPr>
+                    <w:rPr>
+                      <w:rFonts w:ascii="Cambria Math" w:hAnsi="Cambria Math"/>
+                    </w:rPr>
+                  </m:ctrlPr>
+                </m:sSupPr>
+                <m:e>
+                  <m:r>
+                    <w:rPr>
+                      <w:rFonts w:ascii="Cambria Math" w:hAnsi="Cambria Math"/>
+                    </w:rPr>
+                    <m:t>y</m:t>
+                  </m:r>
+                </m:e>
+                <m:sup>
+                  <m:r>
+                    <w:rPr>
+                      <w:rFonts w:ascii="Cambria Math" w:hAnsi="Cambria Math"/>
+                    </w:rPr>
+                    <m:t>2</m:t>
+                  </m:r>
+                </m:sup>
+              </m:sSup>
+            </m:e>
+          </m:rad>
+        </m:oMath>
+      </m:oMathPara>
+    </w:p>
+    <w:p/>
+    <w:p>
+      <w:r>
+        <w:t xml:space="preserve">Then we did found the arctan of the x and y to get the base angle.  </w:t>
+      </w:r>
+    </w:p>
+    <w:p>
+      <w:pPr>
+        <w:jc w:val="center"/>
+      </w:pPr>
+      <m:oMathPara>
+        <m:oMath>
+          <m:func>
+            <m:funcPr>
+              <m:ctrlPr>
+                <w:rPr>
+                  <w:rFonts w:ascii="Cambria Math" w:hAnsi="Cambria Math"/>
+                  <w:i/>
+                </w:rPr>
+              </m:ctrlPr>
+            </m:funcPr>
+            <m:fName>
+              <m:sSup>
+                <m:sSupPr>
+                  <m:ctrlPr>
+                    <w:rPr>
+                      <w:rFonts w:ascii="Cambria Math" w:hAnsi="Cambria Math"/>
+                      <w:i/>
+                    </w:rPr>
+                  </m:ctrlPr>
+                </m:sSupPr>
+                <m:e>
+                  <m:r>
+                    <m:rPr>
+                      <m:sty m:val="p"/>
+                    </m:rPr>
+                    <w:rPr>
+                      <w:rFonts w:ascii="Cambria Math" w:hAnsi="Cambria Math"/>
+                    </w:rPr>
+                    <m:t xml:space="preserve">base angle = </m:t>
+                  </m:r>
+                  <m:r>
+                    <m:rPr>
+                      <m:sty m:val="p"/>
+                    </m:rPr>
+                    <w:rPr>
+                      <w:rFonts w:ascii="Cambria Math" w:hAnsi="Cambria Math"/>
+                    </w:rPr>
+                    <m:t>tan</m:t>
+                  </m:r>
+                </m:e>
+                <m:sup>
+                  <m:r>
+                    <w:rPr>
+                      <w:rFonts w:ascii="Cambria Math" w:hAnsi="Cambria Math"/>
+                    </w:rPr>
+                    <m:t>-1</m:t>
+                  </m:r>
+                </m:sup>
+              </m:sSup>
+            </m:fName>
+            <m:e>
+              <m:f>
+                <m:fPr>
+                  <m:ctrlPr>
+                    <w:rPr>
+                      <w:rFonts w:ascii="Cambria Math" w:hAnsi="Cambria Math"/>
+                      <w:i/>
+                    </w:rPr>
+                  </m:ctrlPr>
+                </m:fPr>
+                <m:num>
+                  <m:r>
+                    <w:rPr>
+                      <w:rFonts w:ascii="Cambria Math" w:hAnsi="Cambria Math"/>
+                    </w:rPr>
+                    <m:t>x</m:t>
+                  </m:r>
+                </m:num>
+                <m:den>
+                  <m:r>
+                    <w:rPr>
+                      <w:rFonts w:ascii="Cambria Math" w:hAnsi="Cambria Math"/>
+                    </w:rPr>
+                    <m:t>y</m:t>
+                  </m:r>
+                </m:den>
+              </m:f>
+            </m:e>
+          </m:func>
+        </m:oMath>
+      </m:oMathPara>
+    </w:p>
+    <w:p/>
+    <w:p>
+      <w:r>
+        <w:rPr>
+          <w:noProof/>
+        </w:rPr>
+        <w:drawing>
+          <wp:inline distT="0" distB="0" distL="0" distR="0" wp14:anchorId="6720DBF5" wp14:editId="56F2A7D7">
+            <wp:extent cx="5353588" cy="2374900"/>
+            <wp:effectExtent l="0" t="0" r="6350" b="0"/>
+            <wp:docPr id="3" name="Picture 3"/>
+            <wp:cNvGraphicFramePr>
+              <a:graphicFrameLocks xmlns:a="http://schemas.openxmlformats.org/drawingml/2006/main" noChangeAspect="1"/>
+            </wp:cNvGraphicFramePr>
+            <a:graphic xmlns:a="http://schemas.openxmlformats.org/drawingml/2006/main">
+              <a:graphicData uri="http://schemas.openxmlformats.org/drawingml/2006/picture">
+                <pic:pic xmlns:pic="http://schemas.openxmlformats.org/drawingml/2006/picture">
+                  <pic:nvPicPr>
+                    <pic:cNvPr id="0" name="Arm side view.bmp"/>
+                    <pic:cNvPicPr/>
+                  </pic:nvPicPr>
+                  <pic:blipFill rotWithShape="1">
+                    <a:blip r:embed="rId6">
+                      <a:extLst>
+                        <a:ext uri="{28A0092B-C50C-407E-A947-70E740481C1C}">
+                          <a14:useLocalDpi xmlns:a14="http://schemas.microsoft.com/office/drawing/2010/main" val="0"/>
+                        </a:ext>
+                      </a:extLst>
+                    </a:blip>
+                    <a:srcRect l="1446" t="14157" r="2411" b="28893"/>
+                    <a:stretch/>
+                  </pic:blipFill>
+                  <pic:spPr bwMode="auto">
+                    <a:xfrm>
+                      <a:off x="0" y="0"/>
+                      <a:ext cx="5353588" cy="2374900"/>
+                    </a:xfrm>
+                    <a:prstGeom prst="rect">
+                      <a:avLst/>
+                    </a:prstGeom>
+                    <a:ln>
+                      <a:noFill/>
+                    </a:ln>
+                    <a:extLst>
+                      <a:ext uri="{53640926-AAD7-44d8-BBD7-CCE9431645EC}">
+                        <a14:shadowObscured xmlns:a14="http://schemas.microsoft.com/office/drawing/2010/main"/>
+                      </a:ext>
+                    </a:extLst>
+                  </pic:spPr>
+                </pic:pic>
+              </a:graphicData>
+            </a:graphic>
+          </wp:inline>
+        </w:drawing>
+      </w:r>
+      <w:r>
+        <w:t>Then we split the shoulder angle into two parts, one part was from the arctan of the radial distance and the height above or beneath the xy plane.  After that we calculated the change in radial distance and height due to the wrist angle.  We subtracted this off of the total radial distance and height.  This gave us the position that the wrist needed to be placed at.  After that we calculated the hypotoneouse of the triangle formed by the corrected radial distance and the corrected height.  By using laws of cosines on the triangle the elbow angle could be calculated easily.  After that the laws of sines could be applied to find the second half of the shoulder angle.  All angles have been solved for.</w:t>
+      </w:r>
+    </w:p>
+    <w:p/>
     <w:p/>
     <w:p>
       <w:r>
@@ -217,42 +411,71 @@
     </w:p>
     <w:p/>
     <w:p>
+      <w:pPr>
+        <w:pStyle w:val="Heading1"/>
+      </w:pPr>
       <w:r>
         <w:t>Software Design</w:t>
       </w:r>
     </w:p>
     <w:p>
       <w:r>
-        <w:t xml:space="preserve">Our final objective was to have a function that accepts 4 parameters, </w:t>
-      </w:r>
-      <w:proofErr w:type="spellStart"/>
-      <w:r>
-        <w:t>x,y</w:t>
-      </w:r>
-      <w:proofErr w:type="spellEnd"/>
-      <w:r>
-        <w:t xml:space="preserve"> and z co-ordinates and a </w:t>
-      </w:r>
-      <w:proofErr w:type="spellStart"/>
-      <w:r>
-        <w:t>boolean</w:t>
-      </w:r>
-      <w:proofErr w:type="spellEnd"/>
-      <w:r>
-        <w:t xml:space="preserve"> specifying if the claw is closed.  This enabled us to move the arm from any position on the grid to any other.  While moving the arm would first move up to ensure that no </w:t>
-      </w:r>
-      <w:proofErr w:type="spellStart"/>
-      <w:r>
-        <w:t>collsion</w:t>
-      </w:r>
-      <w:proofErr w:type="spellEnd"/>
-      <w:r>
-        <w:t xml:space="preserve"> with objects on the grid would happen.</w:t>
-      </w:r>
-    </w:p>
-    <w:p/>
-    <w:p/>
-    <w:p>
+        <w:t>Our final objective was to have a function that accepts 4 parameters, x,y and z co-ordinates and a boolean specifying if the claw is closed.  This enabled us to move the arm from any position on the grid to any other.  While moving the arm would first move up to ensure that no collsion with objects on the grid would happen.</w:t>
+      </w:r>
+    </w:p>
+    <w:p/>
+    <w:p>
+      <w:r>
+        <w:rPr>
+          <w:noProof/>
+        </w:rPr>
+        <w:drawing>
+          <wp:inline distT="0" distB="0" distL="0" distR="0" wp14:anchorId="470ADE0D" wp14:editId="25A7B39B">
+            <wp:extent cx="5270500" cy="5365750"/>
+            <wp:effectExtent l="0" t="0" r="12700" b="0"/>
+            <wp:docPr id="2" name="Picture 2"/>
+            <wp:cNvGraphicFramePr>
+              <a:graphicFrameLocks xmlns:a="http://schemas.openxmlformats.org/drawingml/2006/main" noChangeAspect="1"/>
+            </wp:cNvGraphicFramePr>
+            <a:graphic xmlns:a="http://schemas.openxmlformats.org/drawingml/2006/main">
+              <a:graphicData uri="http://schemas.openxmlformats.org/drawingml/2006/picture">
+                <pic:pic xmlns:pic="http://schemas.openxmlformats.org/drawingml/2006/picture">
+                  <pic:nvPicPr>
+                    <pic:cNvPr id="0" name="SoftwareDesign.png"/>
+                    <pic:cNvPicPr/>
+                  </pic:nvPicPr>
+                  <pic:blipFill>
+                    <a:blip r:embed="rId7">
+                      <a:extLst>
+                        <a:ext uri="{28A0092B-C50C-407E-A947-70E740481C1C}">
+                          <a14:useLocalDpi xmlns:a14="http://schemas.microsoft.com/office/drawing/2010/main" val="0"/>
+                        </a:ext>
+                      </a:extLst>
+                    </a:blip>
+                    <a:stretch>
+                      <a:fillRect/>
+                    </a:stretch>
+                  </pic:blipFill>
+                  <pic:spPr>
+                    <a:xfrm>
+                      <a:off x="0" y="0"/>
+                      <a:ext cx="5270500" cy="5365750"/>
+                    </a:xfrm>
+                    <a:prstGeom prst="rect">
+                      <a:avLst/>
+                    </a:prstGeom>
+                  </pic:spPr>
+                </pic:pic>
+              </a:graphicData>
+            </a:graphic>
+          </wp:inline>
+        </w:drawing>
+      </w:r>
+    </w:p>
+    <w:p>
+      <w:pPr>
+        <w:pStyle w:val="Heading1"/>
+      </w:pPr>
       <w:r>
         <w:t>System Testing</w:t>
       </w:r>
@@ -264,6 +487,9 @@
     </w:p>
     <w:p/>
     <w:p>
+      <w:pPr>
+        <w:pStyle w:val="Heading1"/>
+      </w:pPr>
       <w:r>
         <w:t>Conclusion</w:t>
       </w:r>
@@ -271,6 +497,9 @@
     <w:p/>
     <w:p/>
     <w:p>
+      <w:pPr>
+        <w:pStyle w:val="Heading1"/>
+      </w:pPr>
       <w:r>
         <w:t>Appendix</w:t>
       </w:r>
@@ -487,6 +716,53 @@
     <w:name w:val="Normal"/>
     <w:qFormat/>
   </w:style>
+  <w:style w:type="paragraph" w:styleId="Heading1">
+    <w:name w:val="heading 1"/>
+    <w:basedOn w:val="Normal"/>
+    <w:next w:val="Normal"/>
+    <w:link w:val="Heading1Char"/>
+    <w:uiPriority w:val="9"/>
+    <w:qFormat/>
+    <w:rsid w:val="009D4EC8"/>
+    <w:pPr>
+      <w:keepNext/>
+      <w:keepLines/>
+      <w:spacing w:before="480"/>
+      <w:outlineLvl w:val="0"/>
+    </w:pPr>
+    <w:rPr>
+      <w:rFonts w:asciiTheme="majorHAnsi" w:eastAsiaTheme="majorEastAsia" w:hAnsiTheme="majorHAnsi" w:cstheme="majorBidi"/>
+      <w:b/>
+      <w:bCs/>
+      <w:color w:val="345A8A" w:themeColor="accent1" w:themeShade="B5"/>
+      <w:sz w:val="32"/>
+      <w:szCs w:val="32"/>
+    </w:rPr>
+  </w:style>
+  <w:style w:type="paragraph" w:styleId="Heading2">
+    <w:name w:val="heading 2"/>
+    <w:basedOn w:val="Normal"/>
+    <w:next w:val="Normal"/>
+    <w:link w:val="Heading2Char"/>
+    <w:uiPriority w:val="9"/>
+    <w:unhideWhenUsed/>
+    <w:qFormat/>
+    <w:rsid w:val="00BB3221"/>
+    <w:pPr>
+      <w:keepNext/>
+      <w:keepLines/>
+      <w:spacing w:before="200"/>
+      <w:outlineLvl w:val="1"/>
+    </w:pPr>
+    <w:rPr>
+      <w:rFonts w:asciiTheme="majorHAnsi" w:eastAsiaTheme="majorEastAsia" w:hAnsiTheme="majorHAnsi" w:cstheme="majorBidi"/>
+      <w:b/>
+      <w:bCs/>
+      <w:color w:val="4F81BD" w:themeColor="accent1"/>
+      <w:sz w:val="26"/>
+      <w:szCs w:val="26"/>
+    </w:rPr>
+  </w:style>
   <w:style w:type="character" w:default="1" w:styleId="DefaultParagraphFont">
     <w:name w:val="Default Paragraph Font"/>
     <w:uiPriority w:val="1"/>
@@ -586,6 +862,73 @@
       <w:iCs/>
       <w:color w:val="4F81BD" w:themeColor="accent1"/>
       <w:spacing w:val="15"/>
+    </w:rPr>
+  </w:style>
+  <w:style w:type="character" w:customStyle="1" w:styleId="Heading1Char">
+    <w:name w:val="Heading 1 Char"/>
+    <w:basedOn w:val="DefaultParagraphFont"/>
+    <w:link w:val="Heading1"/>
+    <w:uiPriority w:val="9"/>
+    <w:rsid w:val="009D4EC8"/>
+    <w:rPr>
+      <w:rFonts w:asciiTheme="majorHAnsi" w:eastAsiaTheme="majorEastAsia" w:hAnsiTheme="majorHAnsi" w:cstheme="majorBidi"/>
+      <w:b/>
+      <w:bCs/>
+      <w:color w:val="345A8A" w:themeColor="accent1" w:themeShade="B5"/>
+      <w:sz w:val="32"/>
+      <w:szCs w:val="32"/>
+    </w:rPr>
+  </w:style>
+  <w:style w:type="paragraph" w:styleId="BalloonText">
+    <w:name w:val="Balloon Text"/>
+    <w:basedOn w:val="Normal"/>
+    <w:link w:val="BalloonTextChar"/>
+    <w:uiPriority w:val="99"/>
+    <w:semiHidden/>
+    <w:unhideWhenUsed/>
+    <w:rsid w:val="009014F4"/>
+    <w:rPr>
+      <w:rFonts w:ascii="Lucida Grande" w:hAnsi="Lucida Grande"/>
+      <w:sz w:val="18"/>
+      <w:szCs w:val="18"/>
+    </w:rPr>
+  </w:style>
+  <w:style w:type="character" w:customStyle="1" w:styleId="BalloonTextChar">
+    <w:name w:val="Balloon Text Char"/>
+    <w:basedOn w:val="DefaultParagraphFont"/>
+    <w:link w:val="BalloonText"/>
+    <w:uiPriority w:val="99"/>
+    <w:semiHidden/>
+    <w:rsid w:val="009014F4"/>
+    <w:rPr>
+      <w:rFonts w:ascii="Lucida Grande" w:hAnsi="Lucida Grande"/>
+      <w:sz w:val="18"/>
+      <w:szCs w:val="18"/>
+    </w:rPr>
+  </w:style>
+  <w:style w:type="character" w:styleId="PlaceholderText">
+    <w:name w:val="Placeholder Text"/>
+    <w:basedOn w:val="DefaultParagraphFont"/>
+    <w:uiPriority w:val="99"/>
+    <w:semiHidden/>
+    <w:rsid w:val="0006769E"/>
+    <w:rPr>
+      <w:color w:val="808080"/>
+    </w:rPr>
+  </w:style>
+  <w:style w:type="character" w:customStyle="1" w:styleId="Heading2Char">
+    <w:name w:val="Heading 2 Char"/>
+    <w:basedOn w:val="DefaultParagraphFont"/>
+    <w:link w:val="Heading2"/>
+    <w:uiPriority w:val="9"/>
+    <w:rsid w:val="00BB3221"/>
+    <w:rPr>
+      <w:rFonts w:asciiTheme="majorHAnsi" w:eastAsiaTheme="majorEastAsia" w:hAnsiTheme="majorHAnsi" w:cstheme="majorBidi"/>
+      <w:b/>
+      <w:bCs/>
+      <w:color w:val="4F81BD" w:themeColor="accent1"/>
+      <w:sz w:val="26"/>
+      <w:szCs w:val="26"/>
     </w:rPr>
   </w:style>
 </w:styles>
@@ -747,6 +1090,53 @@
     <w:name w:val="Normal"/>
     <w:qFormat/>
   </w:style>
+  <w:style w:type="paragraph" w:styleId="Heading1">
+    <w:name w:val="heading 1"/>
+    <w:basedOn w:val="Normal"/>
+    <w:next w:val="Normal"/>
+    <w:link w:val="Heading1Char"/>
+    <w:uiPriority w:val="9"/>
+    <w:qFormat/>
+    <w:rsid w:val="009D4EC8"/>
+    <w:pPr>
+      <w:keepNext/>
+      <w:keepLines/>
+      <w:spacing w:before="480"/>
+      <w:outlineLvl w:val="0"/>
+    </w:pPr>
+    <w:rPr>
+      <w:rFonts w:asciiTheme="majorHAnsi" w:eastAsiaTheme="majorEastAsia" w:hAnsiTheme="majorHAnsi" w:cstheme="majorBidi"/>
+      <w:b/>
+      <w:bCs/>
+      <w:color w:val="345A8A" w:themeColor="accent1" w:themeShade="B5"/>
+      <w:sz w:val="32"/>
+      <w:szCs w:val="32"/>
+    </w:rPr>
+  </w:style>
+  <w:style w:type="paragraph" w:styleId="Heading2">
+    <w:name w:val="heading 2"/>
+    <w:basedOn w:val="Normal"/>
+    <w:next w:val="Normal"/>
+    <w:link w:val="Heading2Char"/>
+    <w:uiPriority w:val="9"/>
+    <w:unhideWhenUsed/>
+    <w:qFormat/>
+    <w:rsid w:val="00BB3221"/>
+    <w:pPr>
+      <w:keepNext/>
+      <w:keepLines/>
+      <w:spacing w:before="200"/>
+      <w:outlineLvl w:val="1"/>
+    </w:pPr>
+    <w:rPr>
+      <w:rFonts w:asciiTheme="majorHAnsi" w:eastAsiaTheme="majorEastAsia" w:hAnsiTheme="majorHAnsi" w:cstheme="majorBidi"/>
+      <w:b/>
+      <w:bCs/>
+      <w:color w:val="4F81BD" w:themeColor="accent1"/>
+      <w:sz w:val="26"/>
+      <w:szCs w:val="26"/>
+    </w:rPr>
+  </w:style>
   <w:style w:type="character" w:default="1" w:styleId="DefaultParagraphFont">
     <w:name w:val="Default Paragraph Font"/>
     <w:uiPriority w:val="1"/>
@@ -846,6 +1236,73 @@
       <w:iCs/>
       <w:color w:val="4F81BD" w:themeColor="accent1"/>
       <w:spacing w:val="15"/>
+    </w:rPr>
+  </w:style>
+  <w:style w:type="character" w:customStyle="1" w:styleId="Heading1Char">
+    <w:name w:val="Heading 1 Char"/>
+    <w:basedOn w:val="DefaultParagraphFont"/>
+    <w:link w:val="Heading1"/>
+    <w:uiPriority w:val="9"/>
+    <w:rsid w:val="009D4EC8"/>
+    <w:rPr>
+      <w:rFonts w:asciiTheme="majorHAnsi" w:eastAsiaTheme="majorEastAsia" w:hAnsiTheme="majorHAnsi" w:cstheme="majorBidi"/>
+      <w:b/>
+      <w:bCs/>
+      <w:color w:val="345A8A" w:themeColor="accent1" w:themeShade="B5"/>
+      <w:sz w:val="32"/>
+      <w:szCs w:val="32"/>
+    </w:rPr>
+  </w:style>
+  <w:style w:type="paragraph" w:styleId="BalloonText">
+    <w:name w:val="Balloon Text"/>
+    <w:basedOn w:val="Normal"/>
+    <w:link w:val="BalloonTextChar"/>
+    <w:uiPriority w:val="99"/>
+    <w:semiHidden/>
+    <w:unhideWhenUsed/>
+    <w:rsid w:val="009014F4"/>
+    <w:rPr>
+      <w:rFonts w:ascii="Lucida Grande" w:hAnsi="Lucida Grande"/>
+      <w:sz w:val="18"/>
+      <w:szCs w:val="18"/>
+    </w:rPr>
+  </w:style>
+  <w:style w:type="character" w:customStyle="1" w:styleId="BalloonTextChar">
+    <w:name w:val="Balloon Text Char"/>
+    <w:basedOn w:val="DefaultParagraphFont"/>
+    <w:link w:val="BalloonText"/>
+    <w:uiPriority w:val="99"/>
+    <w:semiHidden/>
+    <w:rsid w:val="009014F4"/>
+    <w:rPr>
+      <w:rFonts w:ascii="Lucida Grande" w:hAnsi="Lucida Grande"/>
+      <w:sz w:val="18"/>
+      <w:szCs w:val="18"/>
+    </w:rPr>
+  </w:style>
+  <w:style w:type="character" w:styleId="PlaceholderText">
+    <w:name w:val="Placeholder Text"/>
+    <w:basedOn w:val="DefaultParagraphFont"/>
+    <w:uiPriority w:val="99"/>
+    <w:semiHidden/>
+    <w:rsid w:val="0006769E"/>
+    <w:rPr>
+      <w:color w:val="808080"/>
+    </w:rPr>
+  </w:style>
+  <w:style w:type="character" w:customStyle="1" w:styleId="Heading2Char">
+    <w:name w:val="Heading 2 Char"/>
+    <w:basedOn w:val="DefaultParagraphFont"/>
+    <w:link w:val="Heading2"/>
+    <w:uiPriority w:val="9"/>
+    <w:rsid w:val="00BB3221"/>
+    <w:rPr>
+      <w:rFonts w:asciiTheme="majorHAnsi" w:eastAsiaTheme="majorEastAsia" w:hAnsiTheme="majorHAnsi" w:cstheme="majorBidi"/>
+      <w:b/>
+      <w:bCs/>
+      <w:color w:val="4F81BD" w:themeColor="accent1"/>
+      <w:sz w:val="26"/>
+      <w:szCs w:val="26"/>
     </w:rPr>
   </w:style>
 </w:styles>
@@ -1169,4 +1626,16 @@
   </a:objectDefaults>
   <a:extraClrSchemeLst/>
 </a:theme>
+</file>
+
+<file path=customXml/item1.xml><?xml version="1.0" encoding="utf-8"?>
+<b:Sources xmlns:b="http://schemas.openxmlformats.org/officeDocument/2006/bibliography" xmlns="http://schemas.openxmlformats.org/officeDocument/2006/bibliography" SelectedStyle="/APA.XSL" StyleName="APA"/>
+</file>
+
+<file path=customXml/itemProps1.xml><?xml version="1.0" encoding="utf-8"?>
+<ds:datastoreItem xmlns:ds="http://schemas.openxmlformats.org/officeDocument/2006/customXml" ds:itemID="{16B0F561-C2AF-9C4B-ADD5-9AE57F19F63D}">
+  <ds:schemaRefs>
+    <ds:schemaRef ds:uri="http://schemas.openxmlformats.org/officeDocument/2006/bibliography"/>
+  </ds:schemaRefs>
+</ds:datastoreItem>
 </file>
</xml_diff>

<commit_message>
Added new flow chart to writeup
</commit_message>
<xml_diff>
--- a/Final_Writeup.docx
+++ b/Final_Writeup.docx
@@ -45,6 +45,15 @@
       <w:r>
         <w:t xml:space="preserve">Microcontrollers are small </w:t>
       </w:r>
+      <w:r>
+        <w:t>computers capable of interacting with electric circuits.</w:t>
+      </w:r>
+      <w:r>
+        <w:t xml:space="preserve">  The arduino is a revolutionary </w:t>
+      </w:r>
+      <w:r>
+        <w:t xml:space="preserve">device </w:t>
+      </w:r>
     </w:p>
     <w:p>
       <w:pPr>
@@ -64,6 +73,9 @@
       <w:r>
         <w:t>calculating all of the angles.</w:t>
       </w:r>
+      <w:r>
+        <w:t xml:space="preserve"> The purpose, or takeaway from this project, was to learn how to actively control multiple changing components at once to complete a task.</w:t>
+      </w:r>
     </w:p>
     <w:p>
       <w:pPr>
@@ -75,13 +87,19 @@
     </w:p>
     <w:p>
       <w:r>
-        <w:t xml:space="preserve"> The </w:t>
+        <w:t xml:space="preserve">The </w:t>
       </w:r>
       <w:r>
         <w:t>requirements</w:t>
       </w:r>
       <w:r>
-        <w:t xml:space="preserve"> of this lab was to control 5 servos to work together in order to navigate around and move blocks. The goal of this lab was to pick up 4 blocks from pre-specified positions and to stack them all at a single location. The purpose, or takeaway from this project, was to learn how to actively control multiple changing components at once to complete a task.  This robot is a small scale version of robots that work on assembly plants helping to manufacture new products.  In this document we will discuss how we implemented the autonomous movement of the arm and tested it safely.</w:t>
+        <w:t xml:space="preserve"> of this lab was to control 5 servos to work together in order to navigate around and move blocks. The goal of this lab was to pick up 4 blocks from pre-specified positions and to stack them all at a single location</w:t>
+      </w:r>
+      <w:r>
+        <w:t>.</w:t>
+      </w:r>
+      <w:r>
+        <w:t xml:space="preserve">  This robot is a small scale version of robots that work on assembly plants helping to manufacture new products.  In this document we will discuss how we implemented the autonomous movement of the arm and tested it safely.</w:t>
       </w:r>
     </w:p>
     <w:p>
@@ -93,11 +111,105 @@
       </w:r>
     </w:p>
     <w:p>
+      <w:pPr>
+        <w:rPr>
+          <w:noProof/>
+        </w:rPr>
+      </w:pPr>
       <w:r>
         <w:t xml:space="preserve">The first thing we did was establish our final objective; we wanted to be able to give the robot arm any x, y, z and claw state values and have the robot do that.  </w:t>
       </w:r>
       <w:r>
-        <w:t>The robot arm was programmed so we would provide four values, the x,y and z positions as well as the state of the grip.  The arm would then convert these values into certain angles for the servos.  We used trigonometry to calculate all of the required servo angles.  We chose to fix the wrist angle relative to the horizon since we had to fix an angle to get a unique solution.</w:t>
+        <w:t xml:space="preserve">The robot arm was programmed so we would provide four values, the </w:t>
+      </w:r>
+      <w:proofErr w:type="spellStart"/>
+      <w:r>
+        <w:t>x,y</w:t>
+      </w:r>
+      <w:proofErr w:type="spellEnd"/>
+      <w:r>
+        <w:t xml:space="preserve"> and z positions as well as the state of the grip.  The arm would then convert these values into certain angles for the servos.  We used trigonometry to calculate all of the required servo angles.  We chose to fix the wrist angle relative to the horizon since we had to fix an angle to get a unique solution.</w:t>
+      </w:r>
+      <w:r>
+        <w:t xml:space="preserve">  We then stepped the servos until they were in the correct position.</w:t>
+      </w:r>
+      <w:r>
+        <w:rPr>
+          <w:noProof/>
+        </w:rPr>
+        <w:t xml:space="preserve"> </w:t>
+      </w:r>
+    </w:p>
+    <w:p>
+      <w:pPr>
+        <w:keepNext/>
+      </w:pPr>
+      <w:r>
+        <w:rPr>
+          <w:noProof/>
+        </w:rPr>
+        <w:lastRenderedPageBreak/>
+        <w:drawing>
+          <wp:inline distT="0" distB="0" distL="0" distR="0" wp14:anchorId="2FCB0114" wp14:editId="415AB57E">
+            <wp:extent cx="5486400" cy="1182370"/>
+            <wp:effectExtent l="0" t="0" r="0" b="11430"/>
+            <wp:docPr id="6" name="Picture 6"/>
+            <wp:cNvGraphicFramePr>
+              <a:graphicFrameLocks xmlns:a="http://schemas.openxmlformats.org/drawingml/2006/main" noChangeAspect="1"/>
+            </wp:cNvGraphicFramePr>
+            <a:graphic xmlns:a="http://schemas.openxmlformats.org/drawingml/2006/main">
+              <a:graphicData uri="http://schemas.openxmlformats.org/drawingml/2006/picture">
+                <pic:pic xmlns:pic="http://schemas.openxmlformats.org/drawingml/2006/picture">
+                  <pic:nvPicPr>
+                    <pic:cNvPr id="0" name="HighLevelDesign.png"/>
+                    <pic:cNvPicPr/>
+                  </pic:nvPicPr>
+                  <pic:blipFill>
+                    <a:blip r:embed="rId6">
+                      <a:extLst>
+                        <a:ext uri="{28A0092B-C50C-407E-A947-70E740481C1C}">
+                          <a14:useLocalDpi xmlns:a14="http://schemas.microsoft.com/office/drawing/2010/main" val="0"/>
+                        </a:ext>
+                      </a:extLst>
+                    </a:blip>
+                    <a:stretch>
+                      <a:fillRect/>
+                    </a:stretch>
+                  </pic:blipFill>
+                  <pic:spPr>
+                    <a:xfrm>
+                      <a:off x="0" y="0"/>
+                      <a:ext cx="5486400" cy="1182370"/>
+                    </a:xfrm>
+                    <a:prstGeom prst="rect">
+                      <a:avLst/>
+                    </a:prstGeom>
+                  </pic:spPr>
+                </pic:pic>
+              </a:graphicData>
+            </a:graphic>
+          </wp:inline>
+        </w:drawing>
+      </w:r>
+    </w:p>
+    <w:p>
+      <w:pPr>
+        <w:pStyle w:val="Caption"/>
+        <w:jc w:val="center"/>
+      </w:pPr>
+      <w:r>
+        <w:t xml:space="preserve">Figure </w:t>
+      </w:r>
+      <w:fldSimple w:instr=" SEQ Figure \* ARABIC ">
+        <w:r>
+          <w:rPr>
+            <w:noProof/>
+          </w:rPr>
+          <w:t>1</w:t>
+        </w:r>
+      </w:fldSimple>
+      <w:r>
+        <w:t xml:space="preserve"> - High level flow</w:t>
       </w:r>
     </w:p>
     <w:p>
@@ -114,7 +226,6 @@
         <w:pStyle w:val="Heading2"/>
       </w:pPr>
       <w:r>
-        <w:lastRenderedPageBreak/>
         <w:t>Auto level function</w:t>
       </w:r>
     </w:p>
@@ -138,10 +249,7 @@
         <w:t>Smoothing function</w:t>
       </w:r>
     </w:p>
-    <w:p>
-      <w:bookmarkStart w:id="0" w:name="_GoBack"/>
-      <w:bookmarkEnd w:id="0"/>
-    </w:p>
+    <w:p/>
     <w:p>
       <w:pPr>
         <w:pStyle w:val="Heading2"/>
@@ -152,7 +260,13 @@
     </w:p>
     <w:p>
       <w:r>
-        <w:t>We used trigonometry to find the shoulder and elbow angles.  (0,0,0) is located at the base of the robot.  First we calculated the radial distance with the pythagorean theorem on the x and y components.</w:t>
+        <w:t xml:space="preserve">We used trigonometry to find the shoulder and elbow angles.  (0,0,0) is located at the base of the robot.  First we calculated the radial distance with the </w:t>
+      </w:r>
+      <w:r>
+        <w:t>Pythagorean</w:t>
+      </w:r>
+      <w:r>
+        <w:t xml:space="preserve"> theorem on the x and y components.</w:t>
       </w:r>
     </w:p>
     <w:p>
@@ -354,7 +468,7 @@
                     <pic:cNvPicPr/>
                   </pic:nvPicPr>
                   <pic:blipFill rotWithShape="1">
-                    <a:blip r:embed="rId6">
+                    <a:blip r:embed="rId7">
                       <a:extLst>
                         <a:ext uri="{28A0092B-C50C-407E-A947-70E740481C1C}">
                           <a14:useLocalDpi xmlns:a14="http://schemas.microsoft.com/office/drawing/2010/main" val="0"/>
@@ -388,7 +502,23 @@
         </w:drawing>
       </w:r>
       <w:r>
-        <w:t>Then we split the shoulder angle into two parts, one part was from the arctan of the radial distance and the height above or beneath the xy plane.  After that we calculated the change in radial distance and height due to the wrist angle.  We subtracted this off of the total radial distance and height.  This gave us the position that the wrist needed to be placed at.  After that we calculated the hypotoneouse of the triangle formed by the corrected radial distance and the corrected height.  By using laws of cosines on the triangle the elbow angle could be calculated easily.  After that the laws of sines could be applied to find the second half of the shoulder angle.  All angles have been solved for.</w:t>
+        <w:t xml:space="preserve">Then we split the shoulder angle into two parts, one part was from the arctan of the radial distance and the height above or beneath the xy plane.  After that we calculated the change in radial distance and height due to the wrist angle.  We subtracted this off of the total radial distance and height.  This gave us the position that the wrist needed to be placed at.  After that we calculated the </w:t>
+      </w:r>
+      <w:proofErr w:type="spellStart"/>
+      <w:r>
+        <w:t>hypotoneouse</w:t>
+      </w:r>
+      <w:proofErr w:type="spellEnd"/>
+      <w:r>
+        <w:t xml:space="preserve"> of the triangle formed by the corrected radial distance and the corrected height.  By using laws of cosines on the triangle the elbow angle could be calculated easily.  After that the laws of </w:t>
+      </w:r>
+      <w:proofErr w:type="spellStart"/>
+      <w:r>
+        <w:t>sines</w:t>
+      </w:r>
+      <w:proofErr w:type="spellEnd"/>
+      <w:r>
+        <w:t xml:space="preserve"> could be applied to find the second half of the shoulder angle.  All angles have been solved for.</w:t>
       </w:r>
     </w:p>
     <w:p/>
@@ -420,7 +550,27 @@
     </w:p>
     <w:p>
       <w:r>
-        <w:t>Our final objective was to have a function that accepts 4 parameters, x,y and z co-ordinates and a boolean specifying if the claw is closed.  This enabled us to move the arm from any position on the grid to any other.  While moving the arm would first move up to ensure that no collsion with objects on the grid would happen.</w:t>
+        <w:t xml:space="preserve">Our final objective was to have a function that accepts 4 parameters, </w:t>
+      </w:r>
+      <w:proofErr w:type="spellStart"/>
+      <w:r>
+        <w:t>x,y</w:t>
+      </w:r>
+      <w:proofErr w:type="spellEnd"/>
+      <w:r>
+        <w:t xml:space="preserve"> and z co-ordinates and a </w:t>
+      </w:r>
+      <w:r>
+        <w:t>Boolean</w:t>
+      </w:r>
+      <w:r>
+        <w:t xml:space="preserve"> specifying if the claw is closed.  This enabled us to move the arm from any position on the grid to any other.  While moving the arm would first move up to ensure that no </w:t>
+      </w:r>
+      <w:r>
+        <w:t>collision</w:t>
+      </w:r>
+      <w:r>
+        <w:t xml:space="preserve"> with objects on the grid would happen.</w:t>
       </w:r>
     </w:p>
     <w:p/>
@@ -445,7 +595,7 @@
                     <pic:cNvPicPr/>
                   </pic:nvPicPr>
                   <pic:blipFill>
-                    <a:blip r:embed="rId7">
+                    <a:blip r:embed="rId8">
                       <a:extLst>
                         <a:ext uri="{28A0092B-C50C-407E-A947-70E740481C1C}">
                           <a14:useLocalDpi xmlns:a14="http://schemas.microsoft.com/office/drawing/2010/main" val="0"/>
@@ -481,8 +631,117 @@
       </w:r>
     </w:p>
     <w:p>
+      <w:pPr>
+        <w:pStyle w:val="Heading2"/>
+      </w:pPr>
+      <w:r>
+        <w:t xml:space="preserve">Testing the leveling </w:t>
+      </w:r>
+      <w:r>
+        <w:t>function</w:t>
+      </w:r>
+    </w:p>
+    <w:p>
       <w:r>
         <w:t>To test the robot wrist angle we reverted back to the code that controlled the robot arms with servos but removed the wrist from the servo control.  This let us quickly test a variety of different angles and visually inspect what was happening.</w:t>
+      </w:r>
+    </w:p>
+    <w:p/>
+    <w:p>
+      <w:pPr>
+        <w:pStyle w:val="Heading2"/>
+      </w:pPr>
+      <w:r>
+        <w:t>Radial angle</w:t>
+      </w:r>
+    </w:p>
+    <w:p>
+      <w:r>
+        <w:t xml:space="preserve">To test the base angle function was working we did something similar to the wrist leveling program; we removed control of the base from the potentiometers to the </w:t>
+      </w:r>
+      <w:r>
+        <w:t>microcontroller.</w:t>
+      </w:r>
+      <w:r>
+        <w:t xml:space="preserve">  Once that was done we programmed the robot to pick up the blocks.  Since the servos that control height were not functional the robot couldn't actually pick up any blocks but it could line up above the blocks.  We visually inspected the robot to ensure that the base angle worked.  We held a ruler </w:t>
+      </w:r>
+      <w:r>
+        <w:t xml:space="preserve">in line with the robot arm to ensure that the line between the claw </w:t>
+      </w:r>
+      <w:r>
+        <w:t>position</w:t>
+      </w:r>
+      <w:r>
+        <w:t xml:space="preserve"> and the base went through </w:t>
+      </w:r>
+      <w:r>
+        <w:t>the coordinates we specified.</w:t>
+      </w:r>
+    </w:p>
+    <w:p>
+      <w:pPr>
+        <w:pStyle w:val="Heading2"/>
+      </w:pPr>
+      <w:r>
+        <w:t>Simulation</w:t>
+      </w:r>
+    </w:p>
+    <w:p>
+      <w:r>
+        <w:t xml:space="preserve">We implemented a java based virtual robot arm </w:t>
+      </w:r>
+      <w:r>
+        <w:t>which accepted three parameters for the angles of the servo.</w:t>
+      </w:r>
+      <w:r>
+        <w:t xml:space="preserve">  </w:t>
+      </w:r>
+      <w:r>
+        <w:t xml:space="preserve">The simulator only showed two dimensions, the radial distance and the height.  We felt like that was adequate since </w:t>
+      </w:r>
+      <w:r>
+        <w:t xml:space="preserve">we already had solved the base angle.  </w:t>
+      </w:r>
+      <w:r>
+        <w:t xml:space="preserve">By having a simulator we were able to check </w:t>
+      </w:r>
+      <w:r>
+        <w:t xml:space="preserve">our math without causing unnecessary damage to the robot due to it slamming into the ground. </w:t>
+      </w:r>
+    </w:p>
+    <w:p/>
+    <w:p>
+      <w:pPr>
+        <w:pStyle w:val="Heading2"/>
+      </w:pPr>
+      <w:r>
+        <w:t>Final test</w:t>
+      </w:r>
+    </w:p>
+    <w:p>
+      <w:r>
+        <w:t xml:space="preserve">Once we proved that each individual angle </w:t>
+      </w:r>
+      <w:r>
+        <w:t xml:space="preserve">worked we set up the robot to stack and un-stack the blocks.  This let us check not only that the robot worked but that it was </w:t>
+      </w:r>
+      <w:r>
+        <w:t>consistent</w:t>
+      </w:r>
+      <w:r>
+        <w:t>.</w:t>
+      </w:r>
+      <w:r>
+        <w:t xml:space="preserve">  Also we didn't need to supervise it as intensely since it </w:t>
+      </w:r>
+      <w:r>
+        <w:t>was repeating the same task over and over again.</w:t>
+      </w:r>
+      <w:r>
+        <w:t xml:space="preserve">  </w:t>
+      </w:r>
+      <w:r>
+        <w:t>This proved to be a very effective way of fine tuning the robot arm to ensure that it could keep stacking the blocks repeatedly.</w:t>
       </w:r>
     </w:p>
     <w:p/>
@@ -494,8 +753,23 @@
         <w:t>Conclusion</w:t>
       </w:r>
     </w:p>
-    <w:p/>
-    <w:p/>
+    <w:p>
+      <w:r>
+        <w:t xml:space="preserve">We completed all primary objectives of the assignment; our robot arm was capable of picking </w:t>
+      </w:r>
+      <w:r>
+        <w:t xml:space="preserve">up the blocks and stacking them.  We also took the project one step further since we have </w:t>
+      </w:r>
+      <w:r>
+        <w:t xml:space="preserve">our arm capable of </w:t>
+      </w:r>
+      <w:r>
+        <w:t xml:space="preserve">going to any position on the grid with the change of a single parameter.  </w:t>
+      </w:r>
+      <w:r>
+        <w:t>Also we have a simulator of the robot arm which reduces the damage cause on the arm due to poor logic or coding technique.</w:t>
+      </w:r>
+    </w:p>
     <w:p>
       <w:pPr>
         <w:pStyle w:val="Heading1"/>
@@ -504,57 +778,251 @@
         <w:t>Appendix</w:t>
       </w:r>
     </w:p>
+    <w:p>
+      <w:r>
+        <w:t xml:space="preserve">Introduction: A paragraph or two that explains the purpose of the project, which was to programming a robot arm to stack blocks. State your intended audience for the document, which for this lab would be another student at your level who needs to implement the system. Feel free to explain why microcontrollers and robots are important and get the reader interested. Also, briefly explain what to expect in the remainder of the document. </w:t>
+      </w:r>
+    </w:p>
+    <w:p>
+      <w:r>
+        <w:t xml:space="preserve">1. High-Level Design: Describe your design from a high level. Draw a simplified block diagram of the system and explain what you are trying to accomplish. State any requirements or assumptions you had for your design. If there were multiple ways to do the design, explain why you chose your particular approach. </w:t>
+      </w:r>
+    </w:p>
+    <w:p>
+      <w:r>
+        <w:t xml:space="preserve">2. Detailed Design: Include one or more sections that describe the internal details of the blocks in the high-level design. For example, if you used trigonometry to position the arm, you could have a section called "Algorithms." Another section could be labeled "Servo Control," etc. The description given in these sections should be sufficiently detailed that someone could understand what you did and implement it themselves. </w:t>
+      </w:r>
+    </w:p>
+    <w:p>
+      <w:r>
+        <w:t xml:space="preserve">3. Software Design: Explain how your code works. For example, you could show the basic series of operations with a flow chart. You can also refer to different functions in your code, but I recommend you do not bore the reader with your full code, but rather put it in an appendix. </w:t>
+      </w:r>
+    </w:p>
+    <w:p>
+      <w:r>
+        <w:t xml:space="preserve">4. System Testing: Describe the test cases you used, which should be sufficient to convince your reader that the system is working. </w:t>
+      </w:r>
+    </w:p>
+    <w:p>
+      <w:r>
+        <w:t xml:space="preserve">5. Conclusion: Give some parting words to reader summarizing what was done in the project and whether it was successful or not. Briefly explain outstanding things that would have to be looked at in the future if you were not completely successful or discovered unexpected things. </w:t>
+      </w:r>
+    </w:p>
+    <w:p>
+      <w:r>
+        <w:t xml:space="preserve">6. Appendix: Here you could put a listing of your code or any information you feel is too detailed (or boring) for the main project description. </w:t>
+      </w:r>
+    </w:p>
     <w:p/>
-    <w:p/>
-    <w:p>
-      <w:r>
-        <w:t>&gt; This draft is very rough and more like an outline, so it is hard to give detailed comments...</w:t>
-      </w:r>
-    </w:p>
-    <w:p/>
-    <w:p/>
-    <w:p>
-      <w:r>
-        <w:t xml:space="preserve">Introduction: A paragraph or two that explains the purpose of the project, which was to programming a robot arm to stack blocks. State your intended audience for the document, which for this lab would be another student at your level who needs to implement the system. Feel free to explain why microcontrollers and robots are important and get the reader interested. Also, briefly explain what to expect in the remainder of the document. </w:t>
-      </w:r>
-    </w:p>
-    <w:p>
-      <w:r>
-        <w:t xml:space="preserve">1. High-Level Design: Describe your design from a high level. Draw a simplified block diagram of the system and explain what you are trying to accomplish. State any requirements or assumptions you had for your design. If there were multiple ways to do the design, explain why you chose your particular approach. </w:t>
-      </w:r>
-    </w:p>
-    <w:p>
-      <w:r>
-        <w:t xml:space="preserve">2. Detailed Design: Include one or more sections that describe the internal details of the blocks in the high-level design. For example, if you used trigonometry to position the arm, you could have a section called "Algorithms." Another section could be labeled "Servo Control," etc. The description given in these sections should be sufficiently detailed that someone could understand what you did and implement it themselves. </w:t>
-      </w:r>
-    </w:p>
-    <w:p>
-      <w:r>
-        <w:t xml:space="preserve">3. Software Design: Explain how your code works. For example, you could show the basic series of operations with a flow chart. You can also refer to different functions in your code, but I recommend you do not bore the reader with your full code, but rather put it in an appendix. </w:t>
-      </w:r>
-    </w:p>
-    <w:p>
-      <w:r>
-        <w:t xml:space="preserve">4. System Testing: Describe the test cases you used, which should be sufficient to convince your reader that the system is working. </w:t>
-      </w:r>
-    </w:p>
-    <w:p>
-      <w:r>
-        <w:t xml:space="preserve">5. Conclusion: Give some parting words to reader summarizing what was done in the project and whether it was successful or not. Briefly explain outstanding things that would have to be looked at in the future if you were not completely successful or discovered unexpected things. </w:t>
-      </w:r>
-    </w:p>
-    <w:p>
-      <w:r>
-        <w:t xml:space="preserve">6. Appendix: Here you could put a listing of your code or any information you feel is too detailed (or boring) for the main project description. </w:t>
-      </w:r>
-    </w:p>
-    <w:p/>
+    <w:p>
+      <w:r>
+        <w:br w:type="page"/>
+      </w:r>
+    </w:p>
+    <w:p>
+      <w:bookmarkStart w:id="0" w:name="_GoBack"/>
+      <w:bookmarkEnd w:id="0"/>
+      <w:r>
+        <w:rPr>
+          <w:noProof/>
+        </w:rPr>
+        <w:drawing>
+          <wp:anchor distT="0" distB="0" distL="114300" distR="114300" simplePos="0" relativeHeight="251659264" behindDoc="0" locked="0" layoutInCell="1" allowOverlap="1" wp14:anchorId="6A2F1CC5" wp14:editId="70E0194B">
+            <wp:simplePos x="0" y="0"/>
+            <wp:positionH relativeFrom="column">
+              <wp:posOffset>-1404303</wp:posOffset>
+            </wp:positionH>
+            <wp:positionV relativeFrom="paragraph">
+              <wp:posOffset>2777808</wp:posOffset>
+            </wp:positionV>
+            <wp:extent cx="7971155" cy="3260090"/>
+            <wp:effectExtent l="0" t="6667" r="0" b="0"/>
+            <wp:wrapSquare wrapText="bothSides"/>
+            <wp:docPr id="4" name="Picture 4"/>
+            <wp:cNvGraphicFramePr>
+              <a:graphicFrameLocks xmlns:a="http://schemas.openxmlformats.org/drawingml/2006/main" noChangeAspect="1"/>
+            </wp:cNvGraphicFramePr>
+            <a:graphic xmlns:a="http://schemas.openxmlformats.org/drawingml/2006/main">
+              <a:graphicData uri="http://schemas.openxmlformats.org/drawingml/2006/picture">
+                <pic:pic xmlns:pic="http://schemas.openxmlformats.org/drawingml/2006/picture">
+                  <pic:nvPicPr>
+                    <pic:cNvPr id="4" name="Picture 4"/>
+                    <pic:cNvPicPr>
+                      <a:picLocks noChangeAspect="1"/>
+                    </pic:cNvPicPr>
+                  </pic:nvPicPr>
+                  <pic:blipFill rotWithShape="1">
+                    <a:blip r:embed="rId7">
+                      <a:extLst>
+                        <a:ext uri="{28A0092B-C50C-407E-A947-70E740481C1C}">
+                          <a14:useLocalDpi xmlns:a14="http://schemas.microsoft.com/office/drawing/2010/main" val="0"/>
+                        </a:ext>
+                      </a:extLst>
+                    </a:blip>
+                    <a:srcRect t="16924" r="5051" b="31209"/>
+                    <a:stretch/>
+                  </pic:blipFill>
+                  <pic:spPr bwMode="auto">
+                    <a:xfrm rot="16200000">
+                      <a:off x="0" y="0"/>
+                      <a:ext cx="7971155" cy="3260090"/>
+                    </a:xfrm>
+                    <a:prstGeom prst="rect">
+                      <a:avLst/>
+                    </a:prstGeom>
+                    <a:ln>
+                      <a:noFill/>
+                    </a:ln>
+                    <a:extLst>
+                      <a:ext uri="{53640926-AAD7-44d8-BBD7-CCE9431645EC}">
+                        <a14:shadowObscured xmlns:a14="http://schemas.microsoft.com/office/drawing/2010/main"/>
+                      </a:ext>
+                    </a:extLst>
+                  </pic:spPr>
+                </pic:pic>
+              </a:graphicData>
+            </a:graphic>
+          </wp:anchor>
+        </w:drawing>
+      </w:r>
+      <w:r>
+        <w:rPr>
+          <w:noProof/>
+        </w:rPr>
+        <mc:AlternateContent>
+          <mc:Choice Requires="wps">
+            <w:drawing>
+              <wp:anchor distT="0" distB="0" distL="114300" distR="114300" simplePos="0" relativeHeight="251660288" behindDoc="0" locked="0" layoutInCell="1" allowOverlap="1" wp14:anchorId="6E559649" wp14:editId="443AC4C5">
+                <wp:simplePos x="0" y="0"/>
+                <wp:positionH relativeFrom="column">
+                  <wp:posOffset>2728913</wp:posOffset>
+                </wp:positionH>
+                <wp:positionV relativeFrom="paragraph">
+                  <wp:posOffset>4585017</wp:posOffset>
+                </wp:positionV>
+                <wp:extent cx="3260090" cy="260985"/>
+                <wp:effectExtent l="952" t="0" r="0" b="0"/>
+                <wp:wrapSquare wrapText="bothSides"/>
+                <wp:docPr id="1" name="Text Box 1"/>
+                <wp:cNvGraphicFramePr/>
+                <a:graphic xmlns:a="http://schemas.openxmlformats.org/drawingml/2006/main">
+                  <a:graphicData uri="http://schemas.microsoft.com/office/word/2010/wordprocessingShape">
+                    <wps:wsp>
+                      <wps:cNvSpPr txBox="1"/>
+                      <wps:spPr>
+                        <a:xfrm rot="16200000">
+                          <a:off x="0" y="0"/>
+                          <a:ext cx="3260090" cy="260985"/>
+                        </a:xfrm>
+                        <a:prstGeom prst="rect">
+                          <a:avLst/>
+                        </a:prstGeom>
+                        <a:solidFill>
+                          <a:prstClr val="white"/>
+                        </a:solidFill>
+                        <a:ln>
+                          <a:noFill/>
+                        </a:ln>
+                        <a:effectLst/>
+                        <a:extLst>
+                          <a:ext uri="{C572A759-6A51-4108-AA02-DFA0A04FC94B}">
+                            <ma14:wrappingTextBoxFlag xmlns:ma14="http://schemas.microsoft.com/office/mac/drawingml/2011/main"/>
+                          </a:ext>
+                        </a:extLst>
+                      </wps:spPr>
+                      <wps:txbx>
+                        <w:txbxContent>
+                          <w:p>
+                            <w:pPr>
+                              <w:pStyle w:val="Caption"/>
+                              <w:jc w:val="center"/>
+                              <w:rPr>
+                                <w:noProof/>
+                              </w:rPr>
+                            </w:pPr>
+                            <w:r>
+                              <w:t xml:space="preserve">Figure </w:t>
+                            </w:r>
+                            <w:fldSimple w:instr=" SEQ Figure \* ARABIC ">
+                              <w:r>
+                                <w:rPr>
+                                  <w:noProof/>
+                                </w:rPr>
+                                <w:t>1</w:t>
+                              </w:r>
+                            </w:fldSimple>
+                            <w:r>
+                              <w:t xml:space="preserve"> - angle diagram</w:t>
+                            </w:r>
+                          </w:p>
+                        </w:txbxContent>
+                      </wps:txbx>
+                      <wps:bodyPr rot="0" spcFirstLastPara="0" vertOverflow="overflow" horzOverflow="overflow" vert="horz" wrap="square" lIns="0" tIns="0" rIns="0" bIns="0" numCol="1" spcCol="0" rtlCol="0" fromWordArt="0" anchor="t" anchorCtr="0" forceAA="0" compatLnSpc="1">
+                        <a:prstTxWarp prst="textNoShape">
+                          <a:avLst/>
+                        </a:prstTxWarp>
+                        <a:spAutoFit/>
+                      </wps:bodyPr>
+                    </wps:wsp>
+                  </a:graphicData>
+                </a:graphic>
+              </wp:anchor>
+            </w:drawing>
+          </mc:Choice>
+          <mc:Fallback>
+            <w:pict>
+              <v:shapetype id="_x0000_t202" coordsize="21600,21600" o:spt="202" path="m0,0l0,21600,21600,21600,21600,0xe">
+                <v:stroke joinstyle="miter"/>
+                <v:path gradientshapeok="t" o:connecttype="rect"/>
+              </v:shapetype>
+              <v:shape id="Text Box 1" o:spid="_x0000_s1026" type="#_x0000_t202" style="position:absolute;margin-left:214.9pt;margin-top:361pt;width:256.7pt;height:20.55pt;rotation:-90;z-index:251660288;visibility:visible;mso-wrap-style:square;mso-wrap-distance-left:9pt;mso-wrap-distance-top:0;mso-wrap-distance-right:9pt;mso-wrap-distance-bottom:0;mso-position-horizontal:absolute;mso-position-horizontal-relative:text;mso-position-vertical:absolute;mso-position-vertical-relative:text;v-text-anchor:top" o:gfxdata="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" stroked="f">
+                <v:textbox style="mso-fit-shape-to-text:t" inset="0,0,0,0">
+                  <w:txbxContent>
+                    <w:p>
+                      <w:pPr>
+                        <w:pStyle w:val="Caption"/>
+                        <w:jc w:val="center"/>
+                        <w:rPr>
+                          <w:noProof/>
+                        </w:rPr>
+                      </w:pPr>
+                      <w:r>
+                        <w:t xml:space="preserve">Figure </w:t>
+                      </w:r>
+                      <w:fldSimple w:instr=" SEQ Figure \* ARABIC ">
+                        <w:r>
+                          <w:rPr>
+                            <w:noProof/>
+                          </w:rPr>
+                          <w:t>1</w:t>
+                        </w:r>
+                      </w:fldSimple>
+                      <w:r>
+                        <w:t xml:space="preserve"> - angle diagram</w:t>
+                      </w:r>
+                    </w:p>
+                  </w:txbxContent>
+                </v:textbox>
+                <w10:wrap type="square"/>
+              </v:shape>
+            </w:pict>
+          </mc:Fallback>
+        </mc:AlternateContent>
+      </w:r>
+      <w:r>
+        <w:t xml:space="preserve"> </w:t>
+      </w:r>
+      <w:r>
+        <w:br w:type="page"/>
+      </w:r>
+    </w:p>
     <w:p/>
     <w:sectPr>
-      <w:pgSz w:w="11900" w:h="16840"/>
+      <w:pgSz w:w="12240" w:h="15840"/>
       <w:pgMar w:top="1440" w:right="1800" w:bottom="1440" w:left="1800" w:header="708" w:footer="708" w:gutter="0"/>
       <w:cols w:space="708"/>
       <w:docGrid w:linePitch="360"/>
+      <w:printerSettings r:id="rId9"/>
     </w:sectPr>
   </w:body>
 </w:document>
@@ -931,6 +1399,25 @@
       <w:szCs w:val="26"/>
     </w:rPr>
   </w:style>
+  <w:style w:type="paragraph" w:styleId="Caption">
+    <w:name w:val="caption"/>
+    <w:basedOn w:val="Normal"/>
+    <w:next w:val="Normal"/>
+    <w:uiPriority w:val="35"/>
+    <w:unhideWhenUsed/>
+    <w:qFormat/>
+    <w:rsid w:val="005F3F69"/>
+    <w:pPr>
+      <w:spacing w:after="200"/>
+    </w:pPr>
+    <w:rPr>
+      <w:b/>
+      <w:bCs/>
+      <w:color w:val="4F81BD" w:themeColor="accent1"/>
+      <w:sz w:val="18"/>
+      <w:szCs w:val="18"/>
+    </w:rPr>
+  </w:style>
 </w:styles>
 </file>
 
@@ -1303,6 +1790,25 @@
       <w:color w:val="4F81BD" w:themeColor="accent1"/>
       <w:sz w:val="26"/>
       <w:szCs w:val="26"/>
+    </w:rPr>
+  </w:style>
+  <w:style w:type="paragraph" w:styleId="Caption">
+    <w:name w:val="caption"/>
+    <w:basedOn w:val="Normal"/>
+    <w:next w:val="Normal"/>
+    <w:uiPriority w:val="35"/>
+    <w:unhideWhenUsed/>
+    <w:qFormat/>
+    <w:rsid w:val="005F3F69"/>
+    <w:pPr>
+      <w:spacing w:after="200"/>
+    </w:pPr>
+    <w:rPr>
+      <w:b/>
+      <w:bCs/>
+      <w:color w:val="4F81BD" w:themeColor="accent1"/>
+      <w:sz w:val="18"/>
+      <w:szCs w:val="18"/>
     </w:rPr>
   </w:style>
 </w:styles>
@@ -1633,7 +2139,7 @@
 </file>
 
 <file path=customXml/itemProps1.xml><?xml version="1.0" encoding="utf-8"?>
-<ds:datastoreItem xmlns:ds="http://schemas.openxmlformats.org/officeDocument/2006/customXml" ds:itemID="{16B0F561-C2AF-9C4B-ADD5-9AE57F19F63D}">
+<ds:datastoreItem xmlns:ds="http://schemas.openxmlformats.org/officeDocument/2006/customXml" ds:itemID="{2BE0BB3B-8B79-7947-B154-EDC87AD0EA73}">
   <ds:schemaRefs>
     <ds:schemaRef ds:uri="http://schemas.openxmlformats.org/officeDocument/2006/bibliography"/>
   </ds:schemaRefs>

</xml_diff>

<commit_message>
Added source code and expanded stepping function
</commit_message>
<xml_diff>
--- a/Final_Writeup.docx
+++ b/Final_Writeup.docx
@@ -33,16 +33,6 @@
     <w:p/>
     <w:p>
       <w:r>
-        <w:t>&gt; You should have a short segment that introduces microcontrollers and robots and why they are a useful thing to</w:t>
-      </w:r>
-    </w:p>
-    <w:p>
-      <w:r>
-        <w:t>&gt; study.</w:t>
-      </w:r>
-    </w:p>
-    <w:p>
-      <w:r>
         <w:t xml:space="preserve">Microcontrollers are small </w:t>
       </w:r>
       <w:r>
@@ -57,8 +47,9 @@
       <w:r>
         <w:t>; it is a microcomputer that draws virtually no power compared to a full blown computer and it is very easy to integrate into electric circuits compared to a full computer.</w:t>
       </w:r>
-      <w:bookmarkStart w:id="0" w:name="_GoBack"/>
-      <w:bookmarkEnd w:id="0"/>
+      <w:r>
+        <w:t xml:space="preserve">  The robot arm we were working with is similar to robots found on the floor of factories, performing repetitive, dull or dangerous tasks.  Our arm wasn't very precise but there are arms out there that are incredibly precise.</w:t>
+      </w:r>
     </w:p>
     <w:p>
       <w:pPr>
@@ -405,20 +396,28 @@
       <w:pPr>
         <w:pStyle w:val="Heading2"/>
       </w:pPr>
-      <w:commentRangeStart w:id="1"/>
       <w:r>
         <w:t>Smoothing function</w:t>
       </w:r>
-      <w:commentRangeEnd w:id="1"/>
-      <w:r>
-        <w:rPr>
-          <w:rStyle w:val="CommentReference"/>
-          <w:rFonts w:asciiTheme="minorHAnsi" w:eastAsiaTheme="minorEastAsia" w:hAnsiTheme="minorHAnsi" w:cstheme="minorBidi"/>
-          <w:b w:val="0"/>
-          <w:bCs w:val="0"/>
-          <w:color w:val="auto"/>
-        </w:rPr>
-        <w:commentReference w:id="1"/>
+    </w:p>
+    <w:p>
+      <w:r>
+        <w:t xml:space="preserve">The smoothing functions objective was to </w:t>
+      </w:r>
+      <w:r>
+        <w:t xml:space="preserve">slowly move a servo </w:t>
+      </w:r>
+      <w:r>
+        <w:t xml:space="preserve">from one position to another.  The first thing the function does is to check how many degrees the servo needs to turn.  From there it checks if it needs to move clockwise or </w:t>
+      </w:r>
+      <w:r>
+        <w:t>anti</w:t>
+      </w:r>
+      <w:r>
+        <w:t xml:space="preserve">clockwise.  </w:t>
+      </w:r>
+      <w:r>
+        <w:t>It then enters a for loop for the number of steps and moves the servo by 1 degree and waits 20ms between each step.  This gives the illusion of the robot arm moving smoothly.</w:t>
       </w:r>
     </w:p>
     <w:p/>
@@ -1437,11 +1436,11 @@
       <w:pPr>
         <w:pStyle w:val="Heading1"/>
       </w:pPr>
-      <w:commentRangeStart w:id="2"/>
+      <w:commentRangeStart w:id="0"/>
       <w:r>
         <w:t>Software Design</w:t>
       </w:r>
-      <w:commentRangeEnd w:id="2"/>
+      <w:commentRangeEnd w:id="0"/>
       <w:r>
         <w:rPr>
           <w:rStyle w:val="CommentReference"/>
@@ -1450,7 +1449,7 @@
           <w:bCs w:val="0"/>
           <w:color w:val="auto"/>
         </w:rPr>
-        <w:commentReference w:id="2"/>
+        <w:commentReference w:id="0"/>
       </w:r>
     </w:p>
     <w:p>
@@ -2003,7 +2002,895 @@
       </w:r>
     </w:p>
     <w:p/>
+    <w:p>
+      <w:r>
+        <w:t xml:space="preserve">#include &lt;Servo.h&gt; </w:t>
+      </w:r>
+    </w:p>
+    <w:p>
+      <w:r>
+        <w:t>#include &lt;Math.h&gt;</w:t>
+      </w:r>
+    </w:p>
     <w:p/>
+    <w:p>
+      <w:r>
+        <w:t>/*</w:t>
+      </w:r>
+    </w:p>
+    <w:p>
+      <w:r>
+        <w:t>* The value D and H are the absolute length</w:t>
+      </w:r>
+    </w:p>
+    <w:p>
+      <w:r>
+        <w:t>* d and h are the position of the wrist before the final movement</w:t>
+      </w:r>
+    </w:p>
+    <w:p>
+      <w:r>
+        <w:t>*/</w:t>
+      </w:r>
+    </w:p>
+    <w:p>
+      <w:r>
+        <w:t>Servo myservo[5];</w:t>
+      </w:r>
+    </w:p>
+    <w:p/>
+    <w:p>
+      <w:r>
+        <w:t>int pin[] = {3,5,6,9,10};</w:t>
+      </w:r>
+    </w:p>
+    <w:p>
+      <w:r>
+        <w:t>String names[] = {"Base", "Shoulder","Elbow","Wrist","Hand"};</w:t>
+      </w:r>
+    </w:p>
+    <w:p>
+      <w:r>
+        <w:t>int minimum[] = {36,10,54,18,89};</w:t>
+      </w:r>
+    </w:p>
+    <w:p>
+      <w:r>
+        <w:t>int maximum[] = {153,108,174,94,100};</w:t>
+      </w:r>
+    </w:p>
+    <w:p>
+      <w:r>
+        <w:t>int currentAngle[] = {95,65,130,60,110};</w:t>
+      </w:r>
+    </w:p>
+    <w:p>
+      <w:r>
+        <w:t>int resetAngle[] = {95,65,130,60,110};</w:t>
+      </w:r>
+    </w:p>
+    <w:p>
+      <w:r>
+        <w:t>const int wristLevel = 65; // this is the angle between the wrist and the horizon</w:t>
+      </w:r>
+    </w:p>
+    <w:p>
+      <w:r>
+        <w:t>#define PI 3.1415</w:t>
+      </w:r>
+    </w:p>
+    <w:p/>
+    <w:p>
+      <w:r>
+        <w:t>void setup(){</w:t>
+      </w:r>
+    </w:p>
+    <w:p>
+      <w:r>
+        <w:t xml:space="preserve">  for(int i = 0; i&lt;5;i++){</w:t>
+      </w:r>
+    </w:p>
+    <w:p>
+      <w:r>
+        <w:t xml:space="preserve">    myservo[i].attach(pin[i]);</w:t>
+      </w:r>
+    </w:p>
+    <w:p>
+      <w:r>
+        <w:t xml:space="preserve">  }</w:t>
+      </w:r>
+    </w:p>
+    <w:p>
+      <w:r>
+        <w:t>Serial.begin(9600);</w:t>
+      </w:r>
+    </w:p>
+    <w:p>
+      <w:r>
+        <w:t>}</w:t>
+      </w:r>
+    </w:p>
+    <w:p/>
+    <w:p>
+      <w:r>
+        <w:t>void loop(){</w:t>
+      </w:r>
+    </w:p>
+    <w:p>
+      <w:r>
+        <w:t xml:space="preserve">  for(int i=0; i &lt; 5; i++){</w:t>
+      </w:r>
+    </w:p>
+    <w:p>
+      <w:r>
+        <w:t xml:space="preserve">    myservo[i].write(resetAngle[i]);</w:t>
+      </w:r>
+    </w:p>
+    <w:p>
+      <w:r>
+        <w:t xml:space="preserve">    currentAngle[i] = resetAngle[i];</w:t>
+      </w:r>
+    </w:p>
+    <w:p>
+      <w:r>
+        <w:t xml:space="preserve">    Serial.println("here");</w:t>
+      </w:r>
+    </w:p>
+    <w:p>
+      <w:r>
+        <w:t xml:space="preserve">  }</w:t>
+      </w:r>
+    </w:p>
+    <w:p>
+      <w:r>
+        <w:t xml:space="preserve">  delay(1000);</w:t>
+      </w:r>
+    </w:p>
+    <w:p>
+      <w:r>
+        <w:t xml:space="preserve">  moveToCoord(202,168,-68,true);</w:t>
+      </w:r>
+    </w:p>
+    <w:p>
+      <w:r>
+        <w:t xml:space="preserve">  moveToCoord(108,-123,-77,false);</w:t>
+      </w:r>
+    </w:p>
+    <w:p>
+      <w:r>
+        <w:t xml:space="preserve">  </w:t>
+      </w:r>
+    </w:p>
+    <w:p>
+      <w:r>
+        <w:t xml:space="preserve">  moveToCoord(268,0,-66,true);</w:t>
+      </w:r>
+    </w:p>
+    <w:p>
+      <w:r>
+        <w:t xml:space="preserve">  moveToCoord(112,-123,-56,false);</w:t>
+      </w:r>
+    </w:p>
+    <w:p>
+      <w:r>
+        <w:t xml:space="preserve">  </w:t>
+      </w:r>
+    </w:p>
+    <w:p>
+      <w:r>
+        <w:t xml:space="preserve">  moveToCoord(250,100,-66,true);</w:t>
+      </w:r>
+    </w:p>
+    <w:p>
+      <w:r>
+        <w:t xml:space="preserve">  moveToCoord(115,-126,-34,false);</w:t>
+      </w:r>
+    </w:p>
+    <w:p/>
+    <w:p>
+      <w:r>
+        <w:t xml:space="preserve">  moveToCoord(254,-104,-66,true);</w:t>
+      </w:r>
+    </w:p>
+    <w:p>
+      <w:r>
+        <w:t xml:space="preserve">  moveToCoord(116,-127,-10,false);</w:t>
+      </w:r>
+    </w:p>
+    <w:p>
+      <w:r>
+        <w:t xml:space="preserve">  </w:t>
+      </w:r>
+    </w:p>
+    <w:p>
+      <w:r>
+        <w:t xml:space="preserve">  moveToCoord(268,0,0,false);</w:t>
+      </w:r>
+    </w:p>
+    <w:p>
+      <w:r>
+        <w:t xml:space="preserve">  </w:t>
+      </w:r>
+    </w:p>
+    <w:p>
+      <w:r>
+        <w:t xml:space="preserve">  //unstack</w:t>
+      </w:r>
+    </w:p>
+    <w:p>
+      <w:r>
+        <w:t xml:space="preserve">  moveToCoord(119,-130,-10,true);</w:t>
+      </w:r>
+    </w:p>
+    <w:p>
+      <w:r>
+        <w:t xml:space="preserve">  moveToCoord(252,-100,-66,false);</w:t>
+      </w:r>
+    </w:p>
+    <w:p>
+      <w:r>
+        <w:t xml:space="preserve">  </w:t>
+      </w:r>
+    </w:p>
+    <w:p>
+      <w:r>
+        <w:t xml:space="preserve">  moveToCoord(115,-126,-34,true);</w:t>
+      </w:r>
+    </w:p>
+    <w:p>
+      <w:r>
+        <w:t xml:space="preserve">  moveToCoord(250,100,-66,false);</w:t>
+      </w:r>
+    </w:p>
+    <w:p>
+      <w:r>
+        <w:t xml:space="preserve"> </w:t>
+      </w:r>
+    </w:p>
+    <w:p>
+      <w:r>
+        <w:t xml:space="preserve">  moveToCoord(114,-125,-56,true);</w:t>
+      </w:r>
+    </w:p>
+    <w:p>
+      <w:r>
+        <w:t xml:space="preserve">  moveToCoord(266,0,-66,false);</w:t>
+      </w:r>
+    </w:p>
+    <w:p/>
+    <w:p>
+      <w:r>
+        <w:t xml:space="preserve">  moveToCoord(108,-123,-77,true);</w:t>
+      </w:r>
+    </w:p>
+    <w:p>
+      <w:r>
+        <w:t xml:space="preserve">  moveToCoord(199,165,-69,false);</w:t>
+      </w:r>
+    </w:p>
+    <w:p>
+      <w:r>
+        <w:t xml:space="preserve">  </w:t>
+      </w:r>
+    </w:p>
+    <w:p>
+      <w:r>
+        <w:t xml:space="preserve">  moveToCoord(268,0,0,false);</w:t>
+      </w:r>
+    </w:p>
+    <w:p>
+      <w:r>
+        <w:t xml:space="preserve">  </w:t>
+      </w:r>
+    </w:p>
+    <w:p>
+      <w:r>
+        <w:t>}</w:t>
+      </w:r>
+    </w:p>
+    <w:p/>
+    <w:p>
+      <w:r>
+        <w:t>void moveToCoord(int x, int y, int z, boolean closed){</w:t>
+      </w:r>
+    </w:p>
+    <w:p>
+      <w:r>
+        <w:t xml:space="preserve">  slowMove(0,baseAngle(x,y));</w:t>
+      </w:r>
+    </w:p>
+    <w:p>
+      <w:r>
+        <w:t xml:space="preserve">  delay(100);</w:t>
+      </w:r>
+    </w:p>
+    <w:p>
+      <w:r>
+        <w:t xml:space="preserve">  moveToDandH(sqrt(x*x+y*y),z);</w:t>
+      </w:r>
+    </w:p>
+    <w:p>
+      <w:r>
+        <w:t xml:space="preserve">  Serial.println("done");</w:t>
+      </w:r>
+    </w:p>
+    <w:p>
+      <w:r>
+        <w:t xml:space="preserve">  if(closed &amp;&amp; currentAngle[4] != 85) slowMove(4,85); // close grip</w:t>
+      </w:r>
+    </w:p>
+    <w:p>
+      <w:r>
+        <w:t xml:space="preserve">  else if(!closed &amp;&amp; currentAngle[4] != 110) slowMove(4,110); // open grip</w:t>
+      </w:r>
+    </w:p>
+    <w:p>
+      <w:r>
+        <w:t xml:space="preserve">  delay(500);</w:t>
+      </w:r>
+    </w:p>
+    <w:p>
+      <w:r>
+        <w:t xml:space="preserve">  moveUp();</w:t>
+      </w:r>
+    </w:p>
+    <w:p>
+      <w:r>
+        <w:t>}</w:t>
+      </w:r>
+    </w:p>
+    <w:p/>
+    <w:p>
+      <w:r>
+        <w:t>void slowMove(int servoNum, int moveTo){</w:t>
+      </w:r>
+    </w:p>
+    <w:p>
+      <w:r>
+        <w:t xml:space="preserve">  int steps = moveTo-currentAngle[servoNum];</w:t>
+      </w:r>
+    </w:p>
+    <w:p>
+      <w:r>
+        <w:t xml:space="preserve">  boolean incr = steps &gt; 0;</w:t>
+      </w:r>
+    </w:p>
+    <w:p>
+      <w:r>
+        <w:t xml:space="preserve">  steps = steps &gt; 0 ? steps : -steps; </w:t>
+      </w:r>
+    </w:p>
+    <w:p>
+      <w:r>
+        <w:t xml:space="preserve">  for(int j=0; j &lt; steps; j++){</w:t>
+      </w:r>
+    </w:p>
+    <w:p>
+      <w:r>
+        <w:t xml:space="preserve">    int add = incr ? j : -j;</w:t>
+      </w:r>
+    </w:p>
+    <w:p>
+      <w:r>
+        <w:t xml:space="preserve">    myservo[servoNum].write(currentAngle[servoNum]+add);</w:t>
+      </w:r>
+    </w:p>
+    <w:p>
+      <w:r>
+        <w:t xml:space="preserve">    Serial.print(names[servoNum]);</w:t>
+      </w:r>
+    </w:p>
+    <w:p>
+      <w:r>
+        <w:t xml:space="preserve">    Serial.println(currentAngle[servoNum]+add);</w:t>
+      </w:r>
+    </w:p>
+    <w:p>
+      <w:r>
+        <w:t xml:space="preserve">    delay(20);</w:t>
+      </w:r>
+    </w:p>
+    <w:p>
+      <w:r>
+        <w:t xml:space="preserve">  }</w:t>
+      </w:r>
+    </w:p>
+    <w:p>
+      <w:r>
+        <w:t xml:space="preserve">  Serial.println("done");</w:t>
+      </w:r>
+    </w:p>
+    <w:p>
+      <w:r>
+        <w:t xml:space="preserve">  currentAngle[servoNum] = moveTo;</w:t>
+      </w:r>
+    </w:p>
+    <w:p>
+      <w:r>
+        <w:t>}</w:t>
+      </w:r>
+    </w:p>
+    <w:p/>
+    <w:p>
+      <w:r>
+        <w:t>int moveUp(){</w:t>
+      </w:r>
+    </w:p>
+    <w:p>
+      <w:r>
+        <w:t xml:space="preserve">  slowMove(1,100);</w:t>
+      </w:r>
+    </w:p>
+    <w:p>
+      <w:r>
+        <w:t xml:space="preserve">  slowMove(2,130);</w:t>
+      </w:r>
+    </w:p>
+    <w:p>
+      <w:r>
+        <w:t>}</w:t>
+      </w:r>
+    </w:p>
+    <w:p/>
+    <w:p>
+      <w:r>
+        <w:t>/**</w:t>
+      </w:r>
+    </w:p>
+    <w:p>
+      <w:r>
+        <w:t>* Value 2 is the range of the output values</w:t>
+      </w:r>
+    </w:p>
+    <w:p>
+      <w:r>
+        <w:t>*/</w:t>
+      </w:r>
+    </w:p>
+    <w:p>
+      <w:r>
+        <w:t>int mapping(int value, int low2, int high2){</w:t>
+      </w:r>
+    </w:p>
+    <w:p>
+      <w:r>
+        <w:t xml:space="preserve">  bool outOfBoundsU = value &gt; high2;</w:t>
+      </w:r>
+    </w:p>
+    <w:p>
+      <w:r>
+        <w:t xml:space="preserve">  bool outOfBoundsL = value &lt; low2;</w:t>
+      </w:r>
+    </w:p>
+    <w:p>
+      <w:r>
+        <w:t xml:space="preserve">   if(outOfBoundsU) {</w:t>
+      </w:r>
+    </w:p>
+    <w:p>
+      <w:r>
+        <w:t xml:space="preserve">    return high2;</w:t>
+      </w:r>
+    </w:p>
+    <w:p>
+      <w:r>
+        <w:t xml:space="preserve">    }</w:t>
+      </w:r>
+    </w:p>
+    <w:p>
+      <w:r>
+        <w:t xml:space="preserve">    if(outOfBoundsL) {</w:t>
+      </w:r>
+    </w:p>
+    <w:p>
+      <w:r>
+        <w:t xml:space="preserve">      return low2;</w:t>
+      </w:r>
+    </w:p>
+    <w:p>
+      <w:r>
+        <w:t xml:space="preserve">    }</w:t>
+      </w:r>
+    </w:p>
+    <w:p>
+      <w:r>
+        <w:t xml:space="preserve">    return value;</w:t>
+      </w:r>
+    </w:p>
+    <w:p>
+      <w:r>
+        <w:t>}</w:t>
+      </w:r>
+    </w:p>
+    <w:p/>
+    <w:p>
+      <w:r>
+        <w:t>int baseAngle(int xPos, int yPos){</w:t>
+      </w:r>
+    </w:p>
+    <w:p>
+      <w:r>
+        <w:t xml:space="preserve">  int angle = atan2(yPos,xPos) * 180 / (3.14192);</w:t>
+      </w:r>
+    </w:p>
+    <w:p>
+      <w:r>
+        <w:t xml:space="preserve">  return 96 + angle;</w:t>
+      </w:r>
+    </w:p>
+    <w:p>
+      <w:r>
+        <w:t>}</w:t>
+      </w:r>
+    </w:p>
+    <w:p/>
+    <w:p>
+      <w:r>
+        <w:t>int radius(int xPos, int yPos){</w:t>
+      </w:r>
+    </w:p>
+    <w:p>
+      <w:r>
+        <w:t xml:space="preserve">  return sqrt((xPos*xPos)+(yPos*yPos));</w:t>
+      </w:r>
+    </w:p>
+    <w:p>
+      <w:r>
+        <w:t>}</w:t>
+      </w:r>
+    </w:p>
+    <w:p/>
+    <w:p/>
+    <w:p/>
+    <w:p>
+      <w:r>
+        <w:t>/**</w:t>
+      </w:r>
+    </w:p>
+    <w:p>
+      <w:r>
+        <w:t>* To calculate the height and distance we need many cosine moves</w:t>
+      </w:r>
+    </w:p>
+    <w:p>
+      <w:r>
+        <w:t>* The connection between the shoulder and the elbow is called A</w:t>
+      </w:r>
+    </w:p>
+    <w:p>
+      <w:r>
+        <w:t>* The connection between the elbow and the wrist is called B</w:t>
+      </w:r>
+    </w:p>
+    <w:p>
+      <w:r>
+        <w:t>* The connection between the wrist and the end is called C</w:t>
+      </w:r>
+    </w:p>
+    <w:p>
+      <w:r>
+        <w:t>*/</w:t>
+      </w:r>
+    </w:p>
+    <w:p/>
+    <w:p>
+      <w:r>
+        <w:t>const int A = 153;</w:t>
+      </w:r>
+    </w:p>
+    <w:p>
+      <w:r>
+        <w:t>const int B = 120;</w:t>
+      </w:r>
+    </w:p>
+    <w:p>
+      <w:r>
+        <w:t>const int C = 175;</w:t>
+      </w:r>
+    </w:p>
+    <w:p/>
+    <w:p>
+      <w:r>
+        <w:t>// Angle 0 is shoulder</w:t>
+      </w:r>
+    </w:p>
+    <w:p>
+      <w:r>
+        <w:t>// Angle 1 is elbow</w:t>
+      </w:r>
+    </w:p>
+    <w:p>
+      <w:r>
+        <w:t>// Angle 2 is wrist</w:t>
+      </w:r>
+    </w:p>
+    <w:p>
+      <w:r>
+        <w:t>void moveToDandH(int d, int h){</w:t>
+      </w:r>
+    </w:p>
+    <w:p>
+      <w:r>
+        <w:t xml:space="preserve">  int angles[3];</w:t>
+      </w:r>
+    </w:p>
+    <w:p>
+      <w:r>
+        <w:t xml:space="preserve">  double newDist = (d-cos(degToRad(wristLevel))*C);</w:t>
+      </w:r>
+    </w:p>
+    <w:p>
+      <w:r>
+        <w:t xml:space="preserve">  double newHeight = (h+sin(degToRad(wristLevel))*C);</w:t>
+      </w:r>
+    </w:p>
+    <w:p>
+      <w:r>
+        <w:t xml:space="preserve">  angles[0] = 180-getCalculatedShoulderAngle(newDist,newHeight);</w:t>
+      </w:r>
+    </w:p>
+    <w:p>
+      <w:r>
+        <w:t xml:space="preserve">  angles[1] = getTheta(newDist,newHeight);</w:t>
+      </w:r>
+    </w:p>
+    <w:p>
+      <w:r>
+        <w:t xml:space="preserve">  angles[2] = getWristAngle(angles[0],angles[1]);//mapping(getWristAngle(),minimum[3],minimum[3]);</w:t>
+      </w:r>
+    </w:p>
+    <w:p>
+      <w:r>
+        <w:t xml:space="preserve">  for(int i=0; i &lt; 3; i++){</w:t>
+      </w:r>
+    </w:p>
+    <w:p>
+      <w:r>
+        <w:t xml:space="preserve">    slowMove(i+1,angles[i]);</w:t>
+      </w:r>
+    </w:p>
+    <w:p>
+      <w:r>
+        <w:t xml:space="preserve">  }</w:t>
+      </w:r>
+    </w:p>
+    <w:p>
+      <w:r>
+        <w:t>}</w:t>
+      </w:r>
+    </w:p>
+    <w:p/>
+    <w:p>
+      <w:r>
+        <w:t>// This sets the wrist to be at 45 degrees to the horizon</w:t>
+      </w:r>
+    </w:p>
+    <w:p>
+      <w:r>
+        <w:t>int getWristAngle(int sAngle, int eAngle){</w:t>
+      </w:r>
+    </w:p>
+    <w:p>
+      <w:r>
+        <w:t xml:space="preserve">  int wAngle = 270 - sAngle - eAngle - wristLevel; //- sAngle + (180-eAngle) + (90-wristLevel);</w:t>
+      </w:r>
+    </w:p>
+    <w:p>
+      <w:r>
+        <w:t xml:space="preserve">  wAngle = wAngle &lt; 0 ? 0 : wAngle;</w:t>
+      </w:r>
+    </w:p>
+    <w:p>
+      <w:r>
+        <w:t xml:space="preserve">  return wAngle;</w:t>
+      </w:r>
+    </w:p>
+    <w:p>
+      <w:r>
+        <w:t>}</w:t>
+      </w:r>
+    </w:p>
+    <w:p/>
+    <w:p>
+      <w:r>
+        <w:t>/**</w:t>
+      </w:r>
+    </w:p>
+    <w:p>
+      <w:r>
+        <w:t>* This method will move the wrist orgin to d and h</w:t>
+      </w:r>
+    </w:p>
+    <w:p>
+      <w:r>
+        <w:t>* It uses the cosine rule on the hypotonouse between</w:t>
+      </w:r>
+    </w:p>
+    <w:p>
+      <w:r>
+        <w:t>* d and h</w:t>
+      </w:r>
+    </w:p>
+    <w:p>
+      <w:r>
+        <w:t>*/</w:t>
+      </w:r>
+    </w:p>
+    <w:p>
+      <w:r>
+        <w:t>int getElbowAngle(int d, int h){</w:t>
+      </w:r>
+    </w:p>
+    <w:p>
+      <w:r>
+        <w:t xml:space="preserve">  int cosValue = ((A*A+B*B-(d*d+h*h))/(2*A*B));</w:t>
+      </w:r>
+    </w:p>
+    <w:p>
+      <w:r>
+        <w:t xml:space="preserve">  return radToDeg(acos(cosValue));</w:t>
+      </w:r>
+    </w:p>
+    <w:p>
+      <w:r>
+        <w:t>}</w:t>
+      </w:r>
+    </w:p>
+    <w:p/>
+    <w:p>
+      <w:r>
+        <w:t>double getL(int distance, int myHeight){</w:t>
+      </w:r>
+    </w:p>
+    <w:p>
+      <w:r>
+        <w:t xml:space="preserve">  return sqrt(distance*distance+myHeight*myHeight);</w:t>
+      </w:r>
+    </w:p>
+    <w:p>
+      <w:r>
+        <w:t>}</w:t>
+      </w:r>
+    </w:p>
+    <w:p/>
+    <w:p>
+      <w:r>
+        <w:t>double getTheta(double distance, double myHeight){</w:t>
+      </w:r>
+    </w:p>
+    <w:p>
+      <w:r>
+        <w:t xml:space="preserve">  double lVal = getL(distance,myHeight);</w:t>
+      </w:r>
+    </w:p>
+    <w:p>
+      <w:r>
+        <w:t xml:space="preserve">  double constants = (lVal*lVal -(A*A + B*B));</w:t>
+      </w:r>
+    </w:p>
+    <w:p>
+      <w:r>
+        <w:t xml:space="preserve">  double cosTheta = (constants/((-2)*A*B));</w:t>
+      </w:r>
+    </w:p>
+    <w:p>
+      <w:r>
+        <w:t xml:space="preserve">  double theta = acos(cosTheta)*(180/PI);</w:t>
+      </w:r>
+    </w:p>
+    <w:p>
+      <w:r>
+        <w:t xml:space="preserve">  return theta;</w:t>
+      </w:r>
+    </w:p>
+    <w:p>
+      <w:r>
+        <w:t>}</w:t>
+      </w:r>
+    </w:p>
+    <w:p/>
+    <w:p>
+      <w:r>
+        <w:t>double getThetaOne(double distance, double myHeight){</w:t>
+      </w:r>
+    </w:p>
+    <w:p>
+      <w:r>
+        <w:t xml:space="preserve">  double lVal = getL(distance,myHeight);</w:t>
+      </w:r>
+    </w:p>
+    <w:p>
+      <w:r>
+        <w:t xml:space="preserve">  double theta = getTheta(distance,myHeight);</w:t>
+      </w:r>
+    </w:p>
+    <w:p>
+      <w:r>
+        <w:t xml:space="preserve">  double numerator = B*sin(theta*(PI/180));</w:t>
+      </w:r>
+    </w:p>
+    <w:p>
+      <w:r>
+        <w:t xml:space="preserve">  double thetaOne = asin(numerator/lVal)*(180/PI);</w:t>
+      </w:r>
+    </w:p>
+    <w:p>
+      <w:r>
+        <w:t xml:space="preserve">  return thetaOne;</w:t>
+      </w:r>
+    </w:p>
+    <w:p>
+      <w:r>
+        <w:t>}</w:t>
+      </w:r>
+    </w:p>
+    <w:p/>
+    <w:p>
+      <w:r>
+        <w:t>int getCalculatedShoulderAngle(double distance, double myHeight){</w:t>
+      </w:r>
+    </w:p>
+    <w:p>
+      <w:r>
+        <w:t xml:space="preserve">  double thetaOne = getThetaOne(distance, myHeight); </w:t>
+      </w:r>
+    </w:p>
+    <w:p>
+      <w:r>
+        <w:t xml:space="preserve">  double thetaH = atan2(myHeight,distance)*(180/PI);</w:t>
+      </w:r>
+    </w:p>
+    <w:p>
+      <w:r>
+        <w:t xml:space="preserve">  double thetaS = (180 - thetaOne - thetaH);</w:t>
+      </w:r>
+    </w:p>
+    <w:p>
+      <w:r>
+        <w:t xml:space="preserve">  return thetaS;</w:t>
+      </w:r>
+    </w:p>
+    <w:p>
+      <w:r>
+        <w:t>}</w:t>
+      </w:r>
+    </w:p>
+    <w:p/>
+    <w:p>
+      <w:r>
+        <w:t>double radToDeg(int rad){</w:t>
+      </w:r>
+    </w:p>
+    <w:p>
+      <w:r>
+        <w:t xml:space="preserve">  return rad*180/PI;</w:t>
+      </w:r>
+    </w:p>
+    <w:p>
+      <w:r>
+        <w:t>}</w:t>
+      </w:r>
+    </w:p>
+    <w:p/>
+    <w:p>
+      <w:r>
+        <w:t>double degToRad(int deg){</w:t>
+      </w:r>
+    </w:p>
+    <w:p>
+      <w:r>
+        <w:t xml:space="preserve">  return deg*PI/180;</w:t>
+      </w:r>
+    </w:p>
+    <w:p>
+      <w:r>
+        <w:t>}</w:t>
+      </w:r>
+    </w:p>
+    <w:p>
+      <w:bookmarkStart w:id="1" w:name="_GoBack"/>
+      <w:bookmarkEnd w:id="1"/>
+    </w:p>
     <w:sectPr>
       <w:pgSz w:w="12240" w:h="15840"/>
       <w:pgMar w:top="1440" w:right="1800" w:bottom="1440" w:left="1800" w:header="708" w:footer="708" w:gutter="0"/>
@@ -2016,23 +2903,7 @@
 
 <file path=word/comments.xml><?xml version="1.0" encoding="utf-8"?>
 <w:comments xmlns:wpc="http://schemas.microsoft.com/office/word/2010/wordprocessingCanvas" xmlns:mo="http://schemas.microsoft.com/office/mac/office/2008/main" xmlns:mc="http://schemas.openxmlformats.org/markup-compatibility/2006" xmlns:mv="urn:schemas-microsoft-com:mac:vml" xmlns:o="urn:schemas-microsoft-com:office:office" xmlns:r="http://schemas.openxmlformats.org/officeDocument/2006/relationships" xmlns:m="http://schemas.openxmlformats.org/officeDocument/2006/math" xmlns:v="urn:schemas-microsoft-com:vml" xmlns:wp14="http://schemas.microsoft.com/office/word/2010/wordprocessingDrawing" xmlns:wp="http://schemas.openxmlformats.org/drawingml/2006/wordprocessingDrawing" xmlns:w10="urn:schemas-microsoft-com:office:word" xmlns:w="http://schemas.openxmlformats.org/wordprocessingml/2006/main" xmlns:w14="http://schemas.microsoft.com/office/word/2010/wordml" xmlns:wpg="http://schemas.microsoft.com/office/word/2010/wordprocessingGroup" xmlns:wpi="http://schemas.microsoft.com/office/word/2010/wordprocessingInk" xmlns:wne="http://schemas.microsoft.com/office/word/2006/wordml" xmlns:wps="http://schemas.microsoft.com/office/word/2010/wordprocessingShape" mc:Ignorable="w14 wp14">
-  <w:comment w:id="1" w:author="Greg Flynn" w:date="2015-04-12T11:03:00Z" w:initials="GF">
-    <w:p>
-      <w:pPr>
-        <w:pStyle w:val="CommentText"/>
-      </w:pPr>
-      <w:r>
-        <w:rPr>
-          <w:rStyle w:val="CommentReference"/>
-        </w:rPr>
-        <w:annotationRef/>
-      </w:r>
-      <w:r>
-        <w:t>Craig fill in desc</w:t>
-      </w:r>
-    </w:p>
-  </w:comment>
-  <w:comment w:id="2" w:author="Greg Flynn" w:date="2015-04-12T11:03:00Z" w:initials="GF">
+  <w:comment w:id="0" w:author="Greg Flynn" w:date="2015-04-12T11:03:00Z" w:initials="GF">
     <w:p>
       <w:pPr>
         <w:pStyle w:val="CommentText"/>
@@ -3384,7 +4255,7 @@
 </file>
 
 <file path=customXml/itemProps1.xml><?xml version="1.0" encoding="utf-8"?>
-<ds:datastoreItem xmlns:ds="http://schemas.openxmlformats.org/officeDocument/2006/customXml" ds:itemID="{BA5D1264-0540-024E-856C-EC28CC42A994}">
+<ds:datastoreItem xmlns:ds="http://schemas.openxmlformats.org/officeDocument/2006/customXml" ds:itemID="{46291BEF-DBD7-D44B-8F79-8FC61CC4D19D}">
   <ds:schemaRefs>
     <ds:schemaRef ds:uri="http://schemas.openxmlformats.org/officeDocument/2006/bibliography"/>
   </ds:schemaRefs>

</xml_diff>